<commit_message>
Project plan and SDD
</commit_message>
<xml_diff>
--- a/Project Plan.docx
+++ b/Project Plan.docx
@@ -18,7 +18,7 @@
         <w:pStyle w:val="Title"/>
       </w:pPr>
       <w:r>
-        <w:t>&lt;Project Name&gt;</w:t>
+        <w:t>New York Restaurant Inspection Results</w:t>
       </w:r>
     </w:p>
     <w:p>
@@ -34,6 +34,97 @@
         <w:t>Kartik Mathur (s5309927)</w:t>
       </w:r>
     </w:p>
+    <w:p>
+      <w:r>
+        <w:t>Manish Shrestha (s5308120)</w:t>
+      </w:r>
+    </w:p>
+    <w:p>
+      <w:pPr>
+        <w:rPr>
+          <w:rStyle w:val="eop"/>
+          <w:rFonts w:ascii="Calibri" w:hAnsi="Calibri" w:cs="Calibri"/>
+          <w:color w:val="000000"/>
+          <w:shd w:val="clear" w:color="auto" w:fill="FFFFFF"/>
+        </w:rPr>
+      </w:pPr>
+      <w:proofErr w:type="spellStart"/>
+      <w:r>
+        <w:rPr>
+          <w:rStyle w:val="normaltextrun"/>
+          <w:rFonts w:ascii="Calibri" w:hAnsi="Calibri" w:cs="Calibri"/>
+          <w:color w:val="000000"/>
+          <w:shd w:val="clear" w:color="auto" w:fill="FFFFFF"/>
+          <w:lang w:val="en-GB"/>
+        </w:rPr>
+        <w:t>Nivethaa</w:t>
+      </w:r>
+      <w:proofErr w:type="spellEnd"/>
+      <w:r>
+        <w:rPr>
+          <w:rStyle w:val="normaltextrun"/>
+          <w:rFonts w:ascii="Calibri" w:hAnsi="Calibri" w:cs="Calibri"/>
+          <w:color w:val="000000"/>
+          <w:shd w:val="clear" w:color="auto" w:fill="FFFFFF"/>
+          <w:lang w:val="en-GB"/>
+        </w:rPr>
+        <w:t xml:space="preserve"> </w:t>
+      </w:r>
+      <w:proofErr w:type="spellStart"/>
+      <w:r>
+        <w:rPr>
+          <w:rStyle w:val="normaltextrun"/>
+          <w:rFonts w:ascii="Calibri" w:hAnsi="Calibri" w:cs="Calibri"/>
+          <w:color w:val="000000"/>
+          <w:shd w:val="clear" w:color="auto" w:fill="FFFFFF"/>
+          <w:lang w:val="en-GB"/>
+        </w:rPr>
+        <w:t>Elangovan</w:t>
+      </w:r>
+      <w:proofErr w:type="spellEnd"/>
+      <w:r>
+        <w:rPr>
+          <w:rStyle w:val="normaltextrun"/>
+          <w:rFonts w:ascii="Calibri" w:hAnsi="Calibri" w:cs="Calibri"/>
+          <w:color w:val="000000"/>
+          <w:shd w:val="clear" w:color="auto" w:fill="FFFFFF"/>
+          <w:lang w:val="en-GB"/>
+        </w:rPr>
+        <w:t xml:space="preserve"> </w:t>
+      </w:r>
+      <w:proofErr w:type="gramStart"/>
+      <w:r>
+        <w:rPr>
+          <w:rStyle w:val="normaltextrun"/>
+          <w:rFonts w:ascii="Calibri" w:hAnsi="Calibri" w:cs="Calibri"/>
+          <w:color w:val="000000"/>
+          <w:shd w:val="clear" w:color="auto" w:fill="FFFFFF"/>
+          <w:lang w:val="en-GB"/>
+        </w:rPr>
+        <w:t>( s</w:t>
+      </w:r>
+      <w:proofErr w:type="gramEnd"/>
+      <w:r>
+        <w:rPr>
+          <w:rStyle w:val="normaltextrun"/>
+          <w:rFonts w:ascii="Calibri" w:hAnsi="Calibri" w:cs="Calibri"/>
+          <w:color w:val="000000"/>
+          <w:shd w:val="clear" w:color="auto" w:fill="FFFFFF"/>
+          <w:lang w:val="en-GB"/>
+        </w:rPr>
+        <w:t>5298899 )</w:t>
+      </w:r>
+      <w:r>
+        <w:rPr>
+          <w:rStyle w:val="eop"/>
+          <w:rFonts w:ascii="Calibri" w:hAnsi="Calibri" w:cs="Calibri"/>
+          <w:color w:val="000000"/>
+          <w:shd w:val="clear" w:color="auto" w:fill="FFFFFF"/>
+        </w:rPr>
+        <w:t> </w:t>
+      </w:r>
+    </w:p>
+    <w:p/>
     <w:p/>
     <w:p>
       <w:r>
@@ -731,11 +822,211 @@
     </w:p>
     <w:p>
       <w:pPr>
+        <w:ind w:firstLine="720"/>
         <w:jc w:val="both"/>
         <w:rPr>
-          <w:i/>
+          <w:iCs/>
         </w:rPr>
       </w:pPr>
+      <w:r>
+        <w:rPr>
+          <w:iCs/>
+        </w:rPr>
+        <w:t xml:space="preserve">NYC Restaurant inspection dataset has been taken from Kaggle which contains a lot of Restaurant inspection data collected by the Department of Health in NYC. The data covers all of NYC from 2010 over a period of 7 years. The data gives us details of the violations done by each restaurant with their record details. The main attributes recorded for each restaurant are suburb, cuisine, inspection date, inspection type, Violation code, description, </w:t>
+      </w:r>
+      <w:proofErr w:type="gramStart"/>
+      <w:r>
+        <w:rPr>
+          <w:iCs/>
+        </w:rPr>
+        <w:t>score</w:t>
+      </w:r>
+      <w:proofErr w:type="gramEnd"/>
+      <w:r>
+        <w:rPr>
+          <w:iCs/>
+        </w:rPr>
+        <w:t xml:space="preserve"> and grade(A-F). </w:t>
+      </w:r>
+      <w:r>
+        <w:t>(</w:t>
+      </w:r>
+      <w:r>
+        <w:rPr>
+          <w:iCs/>
+        </w:rPr>
+        <w:t>NYC Restaurant Inspections, 20</w:t>
+      </w:r>
+      <w:r>
+        <w:rPr>
+          <w:iCs/>
+        </w:rPr>
+        <w:t>23</w:t>
+      </w:r>
+      <w:r>
+        <w:rPr>
+          <w:iCs/>
+        </w:rPr>
+        <w:t>)</w:t>
+      </w:r>
+    </w:p>
+    <w:p>
+      <w:pPr>
+        <w:ind w:firstLine="720"/>
+        <w:jc w:val="both"/>
+        <w:rPr>
+          <w:iCs/>
+        </w:rPr>
+      </w:pPr>
+      <w:r>
+        <w:rPr>
+          <w:iCs/>
+        </w:rPr>
+        <w:t xml:space="preserve">The motivation for collecting this data is to analyse how many restaurants have been closed in a particular time frame or can close, what types of violations are common in certain suburbs, which cuisines are more likely, and differences in franchises and self-made restaurants. </w:t>
+      </w:r>
+      <w:r>
+        <w:t>(</w:t>
+      </w:r>
+      <w:r>
+        <w:rPr>
+          <w:iCs/>
+        </w:rPr>
+        <w:t>NYC Restaurant Inspections, 20</w:t>
+      </w:r>
+      <w:r>
+        <w:rPr>
+          <w:iCs/>
+        </w:rPr>
+        <w:t>23</w:t>
+      </w:r>
+      <w:r>
+        <w:rPr>
+          <w:iCs/>
+        </w:rPr>
+        <w:t>)</w:t>
+      </w:r>
+    </w:p>
+    <w:p>
+      <w:pPr>
+        <w:jc w:val="both"/>
+        <w:rPr>
+          <w:iCs/>
+        </w:rPr>
+      </w:pPr>
+      <w:r>
+        <w:rPr>
+          <w:iCs/>
+        </w:rPr>
+        <w:t>The client requires a system to find interesting insights with the dataset provided with the following features:</w:t>
+      </w:r>
+    </w:p>
+    <w:p>
+      <w:pPr>
+        <w:pStyle w:val="ListParagraph"/>
+        <w:numPr>
+          <w:ilvl w:val="0"/>
+          <w:numId w:val="3"/>
+        </w:numPr>
+        <w:jc w:val="both"/>
+        <w:rPr>
+          <w:iCs/>
+        </w:rPr>
+      </w:pPr>
+      <w:r>
+        <w:rPr>
+          <w:iCs/>
+        </w:rPr>
+        <w:t>List the information for the specified date range when the user of the system enters the start date and end date.</w:t>
+      </w:r>
+    </w:p>
+    <w:p>
+      <w:pPr>
+        <w:pStyle w:val="ListParagraph"/>
+        <w:numPr>
+          <w:ilvl w:val="0"/>
+          <w:numId w:val="3"/>
+        </w:numPr>
+        <w:jc w:val="both"/>
+        <w:rPr>
+          <w:iCs/>
+        </w:rPr>
+      </w:pPr>
+      <w:r>
+        <w:rPr>
+          <w:iCs/>
+        </w:rPr>
+        <w:t xml:space="preserve">When navigating to the dashboard page displays different charts which give a summary of data for different time frames. (Violations over different suburbs, violation </w:t>
+      </w:r>
+      <w:r>
+        <w:t>related to animals over a period</w:t>
+      </w:r>
+      <w:r>
+        <w:t xml:space="preserve">, </w:t>
+      </w:r>
+      <w:r>
+        <w:rPr>
+          <w:iCs/>
+        </w:rPr>
+        <w:t xml:space="preserve">violation </w:t>
+      </w:r>
+      <w:r>
+        <w:t xml:space="preserve">related to animals over </w:t>
+      </w:r>
+      <w:r>
+        <w:t>different suburbs and violation count based on cuisines)</w:t>
+      </w:r>
+    </w:p>
+    <w:p>
+      <w:pPr>
+        <w:pStyle w:val="ListParagraph"/>
+        <w:numPr>
+          <w:ilvl w:val="0"/>
+          <w:numId w:val="3"/>
+        </w:numPr>
+        <w:jc w:val="both"/>
+        <w:rPr>
+          <w:iCs/>
+        </w:rPr>
+      </w:pPr>
+      <w:r>
+        <w:rPr>
+          <w:iCs/>
+        </w:rPr>
+        <w:t xml:space="preserve">Allow users to retrieve data with </w:t>
+      </w:r>
+      <w:proofErr w:type="gramStart"/>
+      <w:r>
+        <w:rPr>
+          <w:iCs/>
+        </w:rPr>
+        <w:t>particular keywords</w:t>
+      </w:r>
+      <w:proofErr w:type="gramEnd"/>
+      <w:r>
+        <w:rPr>
+          <w:iCs/>
+        </w:rPr>
+        <w:t>.</w:t>
+      </w:r>
+    </w:p>
+    <w:p>
+      <w:pPr>
+        <w:pStyle w:val="ListParagraph"/>
+        <w:numPr>
+          <w:ilvl w:val="0"/>
+          <w:numId w:val="3"/>
+        </w:numPr>
+        <w:jc w:val="both"/>
+        <w:rPr>
+          <w:iCs/>
+        </w:rPr>
+      </w:pPr>
+      <w:r>
+        <w:rPr>
+          <w:iCs/>
+        </w:rPr>
+        <w:t>Allow users to export data to store the information generated.</w:t>
+      </w:r>
     </w:p>
     <w:p>
       <w:pPr>
@@ -751,7 +1042,23 @@
       </w:r>
       <w:bookmarkEnd w:id="1"/>
     </w:p>
-    <w:p/>
+    <w:p>
+      <w:pPr>
+        <w:ind w:firstLine="716"/>
+      </w:pPr>
+      <w:r>
+        <w:t>The scope of the project plan is to provide information about how the program or system will be created with proper planning and time allocated. The work breakdown structure gives an idea of the phases of the project. The activity definition and estimation shows what is to be done during the phase</w:t>
+      </w:r>
+      <w:r>
+        <w:t xml:space="preserve"> like resources</w:t>
+      </w:r>
+      <w:r>
+        <w:t xml:space="preserve"> and period</w:t>
+      </w:r>
+      <w:r>
+        <w:t>. The time frame details for tracking progress for completing each activity are shown in the Gantt chart. This document helps the project manager to update the development progress to respective stakeholders and makes it easy to track the process of development.</w:t>
+      </w:r>
+    </w:p>
     <w:p>
       <w:pPr>
         <w:pStyle w:val="Heading2"/>
@@ -768,33 +1075,34 @@
     </w:p>
     <w:p>
       <w:pPr>
-        <w:pStyle w:val="ListParagraph"/>
-        <w:ind w:left="857"/>
-      </w:pPr>
-    </w:p>
-    <w:p>
-      <w:pPr>
-        <w:pStyle w:val="ListParagraph"/>
-        <w:ind w:left="857"/>
-      </w:pPr>
-    </w:p>
-    <w:p>
-      <w:pPr>
-        <w:jc w:val="both"/>
-        <w:rPr>
-          <w:i/>
-          <w:color w:val="FF0000"/>
-        </w:rPr>
+        <w:ind w:firstLine="716"/>
       </w:pPr>
       <w:r>
-        <w:rPr>
-          <w:i/>
-          <w:color w:val="FF0000"/>
-        </w:rPr>
-        <w:t xml:space="preserve">Include some background information about the problem, the scope and what this document will contain. </w:t>
+        <w:t xml:space="preserve">The document consists of three major contents to enable proper project planning. They are Work breakdown structure, Activity definition and Gantt chart. The work breakdown structure divides each </w:t>
+      </w:r>
+      <w:proofErr w:type="gramStart"/>
+      <w:r>
+        <w:t>tasks</w:t>
+      </w:r>
+      <w:proofErr w:type="gramEnd"/>
+      <w:r>
+        <w:t xml:space="preserve"> or phases into multiple steps and sets a guideline or flow chart for the entire project. The Activity definition &amp; estimation provide a more detailed approach to how each step is accomplished</w:t>
+      </w:r>
+      <w:r>
+        <w:t xml:space="preserve"> and resources assigned</w:t>
+      </w:r>
+      <w:r>
+        <w:t xml:space="preserve">. Gantt chart is used to schedule the project activities into time frames and marked by different phases or development. This </w:t>
+      </w:r>
+      <w:proofErr w:type="gramStart"/>
+      <w:r>
+        <w:t>make</w:t>
+      </w:r>
+      <w:proofErr w:type="gramEnd"/>
+      <w:r>
+        <w:t xml:space="preserve"> it easy to keep track of the dates from start to finish.</w:t>
       </w:r>
     </w:p>
-    <w:p/>
     <w:p/>
     <w:p/>
     <w:p>
@@ -806,9 +1114,6 @@
           <w:docGrid w:linePitch="360"/>
         </w:sectPr>
       </w:pPr>
-      <w:r>
-        <w:br w:type="page"/>
-      </w:r>
     </w:p>
     <w:p>
       <w:pPr>
@@ -991,15 +1296,7 @@
                 <w:bCs/>
                 <w:lang w:val="en-IN"/>
               </w:rPr>
-              <w:t xml:space="preserve">Activity </w:t>
-            </w:r>
-            <w:r>
-              <w:rPr>
-                <w:b/>
-                <w:bCs/>
-                <w:lang w:val="en-IN"/>
-              </w:rPr>
-              <w:t>Description</w:t>
+              <w:t>Activity Description</w:t>
             </w:r>
           </w:p>
         </w:tc>
@@ -3218,10 +3515,7 @@
           </w:tcPr>
           <w:p>
             <w:r>
-              <w:t>1</w:t>
-            </w:r>
-            <w:r>
-              <w:t>5</w:t>
+              <w:t>15</w:t>
             </w:r>
           </w:p>
         </w:tc>
@@ -3391,10 +3685,7 @@
               </w:rPr>
             </w:pPr>
             <w:r>
-              <w:t>1</w:t>
-            </w:r>
-            <w:r>
-              <w:t>6</w:t>
+              <w:t>16</w:t>
             </w:r>
           </w:p>
         </w:tc>
@@ -3727,13 +4018,7 @@
               <w:rPr>
                 <w:lang w:val="en-IN"/>
               </w:rPr>
-              <w:t>1</w:t>
-            </w:r>
-            <w:r>
-              <w:rPr>
-                <w:lang w:val="en-IN"/>
-              </w:rPr>
-              <w:t>8</w:t>
+              <w:t>18</w:t>
             </w:r>
           </w:p>
         </w:tc>
@@ -4132,8 +4417,16 @@
               <w:rPr>
                 <w:lang w:val="en-IN"/>
               </w:rPr>
-              <w:t>Analyse requirements and identify loopholdes</w:t>
-            </w:r>
+              <w:t xml:space="preserve">Analyse requirements and identify </w:t>
+            </w:r>
+            <w:proofErr w:type="spellStart"/>
+            <w:r>
+              <w:rPr>
+                <w:lang w:val="en-IN"/>
+              </w:rPr>
+              <w:t>loopholdes</w:t>
+            </w:r>
+            <w:proofErr w:type="spellEnd"/>
           </w:p>
         </w:tc>
         <w:tc>
@@ -5893,6 +6186,119 @@
 <file path=word/numbering.xml><?xml version="1.0" encoding="utf-8"?>
 <w:numbering xmlns:wpc="http://schemas.microsoft.com/office/word/2010/wordprocessingCanvas" xmlns:cx="http://schemas.microsoft.com/office/drawing/2014/chartex" xmlns:cx1="http://schemas.microsoft.com/office/drawing/2015/9/8/chartex" xmlns:cx2="http://schemas.microsoft.com/office/drawing/2015/10/21/chartex" xmlns:cx3="http://schemas.microsoft.com/office/drawing/2016/5/9/chartex" xmlns:cx4="http://schemas.microsoft.com/office/drawing/2016/5/10/chartex" xmlns:cx5="http://schemas.microsoft.com/office/drawing/2016/5/11/chartex" xmlns:cx6="http://schemas.microsoft.com/office/drawing/2016/5/12/chartex" xmlns:cx7="http://schemas.microsoft.com/office/drawing/2016/5/13/chartex" xmlns:cx8="http://schemas.microsoft.com/office/drawing/2016/5/14/chartex" xmlns:mc="http://schemas.openxmlformats.org/markup-compatibility/2006" xmlns:aink="http://schemas.microsoft.com/office/drawing/2016/ink" xmlns:am3d="http://schemas.microsoft.com/office/drawing/2017/model3d" xmlns:o="urn:schemas-microsoft-com:office:office" xmlns:oel="http://schemas.microsoft.com/office/2019/extlst" xmlns:r="http://schemas.openxmlformats.org/officeDocument/2006/relationships" xmlns:m="http://schemas.openxmlformats.org/officeDocument/2006/math" xmlns:v="urn:schemas-microsoft-com:vml" xmlns:wp14="http://schemas.microsoft.com/office/word/2010/wordprocessingDrawing" xmlns:wp="http://schemas.openxmlformats.org/drawingml/2006/wordprocessingDrawing" xmlns:w10="urn:schemas-microsoft-com:office:word" xmlns:w="http://schemas.openxmlformats.org/wordprocessingml/2006/main" xmlns:w14="http://schemas.microsoft.com/office/word/2010/wordml" xmlns:w15="http://schemas.microsoft.com/office/word/2012/wordml" xmlns:w16cex="http://schemas.microsoft.com/office/word/2018/wordml/cex" xmlns:w16cid="http://schemas.microsoft.com/office/word/2016/wordml/cid" xmlns:w16="http://schemas.microsoft.com/office/word/2018/wordml" xmlns:w16sdtdh="http://schemas.microsoft.com/office/word/2020/wordml/sdtdatahash" xmlns:w16se="http://schemas.microsoft.com/office/word/2015/wordml/symex" xmlns:wpg="http://schemas.microsoft.com/office/word/2010/wordprocessingGroup" xmlns:wpi="http://schemas.microsoft.com/office/word/2010/wordprocessingInk" xmlns:wne="http://schemas.microsoft.com/office/word/2006/wordml" xmlns:wps="http://schemas.microsoft.com/office/word/2010/wordprocessingShape" mc:Ignorable="w14 w15 w16se w16cid w16 w16cex w16sdtdh wp14">
   <w:abstractNum w:abstractNumId="0" w15:restartNumberingAfterBreak="0">
+    <w:nsid w:val="23BD48E2"/>
+    <w:multiLevelType w:val="hybridMultilevel"/>
+    <w:tmpl w:val="9B6AC8C6"/>
+    <w:lvl w:ilvl="0" w:tplc="04090001">
+      <w:start w:val="1"/>
+      <w:numFmt w:val="bullet"/>
+      <w:lvlText w:val=""/>
+      <w:lvlJc w:val="left"/>
+      <w:pPr>
+        <w:ind w:left="720" w:hanging="360"/>
+      </w:pPr>
+      <w:rPr>
+        <w:rFonts w:ascii="Symbol" w:hAnsi="Symbol" w:hint="default"/>
+      </w:rPr>
+    </w:lvl>
+    <w:lvl w:ilvl="1" w:tplc="04090003" w:tentative="1">
+      <w:start w:val="1"/>
+      <w:numFmt w:val="bullet"/>
+      <w:lvlText w:val="o"/>
+      <w:lvlJc w:val="left"/>
+      <w:pPr>
+        <w:ind w:left="1440" w:hanging="360"/>
+      </w:pPr>
+      <w:rPr>
+        <w:rFonts w:ascii="Courier New" w:hAnsi="Courier New" w:cs="Courier New" w:hint="default"/>
+      </w:rPr>
+    </w:lvl>
+    <w:lvl w:ilvl="2" w:tplc="04090005" w:tentative="1">
+      <w:start w:val="1"/>
+      <w:numFmt w:val="bullet"/>
+      <w:lvlText w:val=""/>
+      <w:lvlJc w:val="left"/>
+      <w:pPr>
+        <w:ind w:left="2160" w:hanging="360"/>
+      </w:pPr>
+      <w:rPr>
+        <w:rFonts w:ascii="Wingdings" w:hAnsi="Wingdings" w:hint="default"/>
+      </w:rPr>
+    </w:lvl>
+    <w:lvl w:ilvl="3" w:tplc="04090001" w:tentative="1">
+      <w:start w:val="1"/>
+      <w:numFmt w:val="bullet"/>
+      <w:lvlText w:val=""/>
+      <w:lvlJc w:val="left"/>
+      <w:pPr>
+        <w:ind w:left="2880" w:hanging="360"/>
+      </w:pPr>
+      <w:rPr>
+        <w:rFonts w:ascii="Symbol" w:hAnsi="Symbol" w:hint="default"/>
+      </w:rPr>
+    </w:lvl>
+    <w:lvl w:ilvl="4" w:tplc="04090003" w:tentative="1">
+      <w:start w:val="1"/>
+      <w:numFmt w:val="bullet"/>
+      <w:lvlText w:val="o"/>
+      <w:lvlJc w:val="left"/>
+      <w:pPr>
+        <w:ind w:left="3600" w:hanging="360"/>
+      </w:pPr>
+      <w:rPr>
+        <w:rFonts w:ascii="Courier New" w:hAnsi="Courier New" w:cs="Courier New" w:hint="default"/>
+      </w:rPr>
+    </w:lvl>
+    <w:lvl w:ilvl="5" w:tplc="04090005" w:tentative="1">
+      <w:start w:val="1"/>
+      <w:numFmt w:val="bullet"/>
+      <w:lvlText w:val=""/>
+      <w:lvlJc w:val="left"/>
+      <w:pPr>
+        <w:ind w:left="4320" w:hanging="360"/>
+      </w:pPr>
+      <w:rPr>
+        <w:rFonts w:ascii="Wingdings" w:hAnsi="Wingdings" w:hint="default"/>
+      </w:rPr>
+    </w:lvl>
+    <w:lvl w:ilvl="6" w:tplc="04090001" w:tentative="1">
+      <w:start w:val="1"/>
+      <w:numFmt w:val="bullet"/>
+      <w:lvlText w:val=""/>
+      <w:lvlJc w:val="left"/>
+      <w:pPr>
+        <w:ind w:left="5040" w:hanging="360"/>
+      </w:pPr>
+      <w:rPr>
+        <w:rFonts w:ascii="Symbol" w:hAnsi="Symbol" w:hint="default"/>
+      </w:rPr>
+    </w:lvl>
+    <w:lvl w:ilvl="7" w:tplc="04090003" w:tentative="1">
+      <w:start w:val="1"/>
+      <w:numFmt w:val="bullet"/>
+      <w:lvlText w:val="o"/>
+      <w:lvlJc w:val="left"/>
+      <w:pPr>
+        <w:ind w:left="5760" w:hanging="360"/>
+      </w:pPr>
+      <w:rPr>
+        <w:rFonts w:ascii="Courier New" w:hAnsi="Courier New" w:cs="Courier New" w:hint="default"/>
+      </w:rPr>
+    </w:lvl>
+    <w:lvl w:ilvl="8" w:tplc="04090005" w:tentative="1">
+      <w:start w:val="1"/>
+      <w:numFmt w:val="bullet"/>
+      <w:lvlText w:val=""/>
+      <w:lvlJc w:val="left"/>
+      <w:pPr>
+        <w:ind w:left="6480" w:hanging="360"/>
+      </w:pPr>
+      <w:rPr>
+        <w:rFonts w:ascii="Wingdings" w:hAnsi="Wingdings" w:hint="default"/>
+      </w:rPr>
+    </w:lvl>
+  </w:abstractNum>
+  <w:abstractNum w:abstractNumId="1" w15:restartNumberingAfterBreak="0">
     <w:nsid w:val="375D36C8"/>
     <w:multiLevelType w:val="multilevel"/>
     <w:tmpl w:val="CF405D9C"/>
@@ -6005,7 +6411,7 @@
       </w:rPr>
     </w:lvl>
   </w:abstractNum>
-  <w:abstractNum w:abstractNumId="1" w15:restartNumberingAfterBreak="0">
+  <w:abstractNum w:abstractNumId="2" w15:restartNumberingAfterBreak="0">
     <w:nsid w:val="765D23A3"/>
     <w:multiLevelType w:val="multilevel"/>
     <w:tmpl w:val="D2A25216"/>
@@ -6119,10 +6525,13 @@
     </w:lvl>
   </w:abstractNum>
   <w:num w:numId="1" w16cid:durableId="1414081024">
-    <w:abstractNumId w:val="0"/>
+    <w:abstractNumId w:val="1"/>
   </w:num>
   <w:num w:numId="2" w16cid:durableId="1188981594">
-    <w:abstractNumId w:val="1"/>
+    <w:abstractNumId w:val="2"/>
+  </w:num>
+  <w:num w:numId="3" w16cid:durableId="1368095539">
+    <w:abstractNumId w:val="0"/>
   </w:num>
 </w:numbering>
 </file>
@@ -7268,6 +7677,16 @@
     <w:uiPriority w:val="99"/>
     <w:rsid w:val="00326B5E"/>
   </w:style>
+  <w:style w:type="character" w:customStyle="1" w:styleId="normaltextrun">
+    <w:name w:val="normaltextrun"/>
+    <w:basedOn w:val="DefaultParagraphFont"/>
+    <w:rsid w:val="001D5610"/>
+  </w:style>
+  <w:style w:type="character" w:customStyle="1" w:styleId="eop">
+    <w:name w:val="eop"/>
+    <w:basedOn w:val="DefaultParagraphFont"/>
+    <w:rsid w:val="001D5610"/>
+  </w:style>
 </w:styles>
 </file>
 

</xml_diff>

<commit_message>
Project Plan and Gantt Chart Update
</commit_message>
<xml_diff>
--- a/Project Plan.docx
+++ b/Project Plan.docx
@@ -48,6 +48,7 @@
           <w:shd w:val="clear" w:color="auto" w:fill="FFFFFF"/>
         </w:rPr>
       </w:pPr>
+      <w:proofErr w:type="spellStart"/>
       <w:r>
         <w:rPr>
           <w:rStyle w:val="normaltextrun"/>
@@ -56,7 +57,62 @@
           <w:shd w:val="clear" w:color="auto" w:fill="FFFFFF"/>
           <w:lang w:val="en-GB"/>
         </w:rPr>
-        <w:t>Nivethaa Elangovan ( s5298899 )</w:t>
+        <w:t>Nivethaa</w:t>
+      </w:r>
+      <w:proofErr w:type="spellEnd"/>
+      <w:r>
+        <w:rPr>
+          <w:rStyle w:val="normaltextrun"/>
+          <w:rFonts w:ascii="Calibri" w:hAnsi="Calibri" w:cs="Calibri"/>
+          <w:color w:val="000000"/>
+          <w:shd w:val="clear" w:color="auto" w:fill="FFFFFF"/>
+          <w:lang w:val="en-GB"/>
+        </w:rPr>
+        <w:t xml:space="preserve"> </w:t>
+      </w:r>
+      <w:proofErr w:type="spellStart"/>
+      <w:r>
+        <w:rPr>
+          <w:rStyle w:val="normaltextrun"/>
+          <w:rFonts w:ascii="Calibri" w:hAnsi="Calibri" w:cs="Calibri"/>
+          <w:color w:val="000000"/>
+          <w:shd w:val="clear" w:color="auto" w:fill="FFFFFF"/>
+          <w:lang w:val="en-GB"/>
+        </w:rPr>
+        <w:t>Elangovan</w:t>
+      </w:r>
+      <w:proofErr w:type="spellEnd"/>
+      <w:r>
+        <w:rPr>
+          <w:rStyle w:val="normaltextrun"/>
+          <w:rFonts w:ascii="Calibri" w:hAnsi="Calibri" w:cs="Calibri"/>
+          <w:color w:val="000000"/>
+          <w:shd w:val="clear" w:color="auto" w:fill="FFFFFF"/>
+          <w:lang w:val="en-GB"/>
+        </w:rPr>
+        <w:t xml:space="preserve"> </w:t>
+      </w:r>
+      <w:proofErr w:type="gramStart"/>
+      <w:r>
+        <w:rPr>
+          <w:rStyle w:val="normaltextrun"/>
+          <w:rFonts w:ascii="Calibri" w:hAnsi="Calibri" w:cs="Calibri"/>
+          <w:color w:val="000000"/>
+          <w:shd w:val="clear" w:color="auto" w:fill="FFFFFF"/>
+          <w:lang w:val="en-GB"/>
+        </w:rPr>
+        <w:t>( s</w:t>
+      </w:r>
+      <w:proofErr w:type="gramEnd"/>
+      <w:r>
+        <w:rPr>
+          <w:rStyle w:val="normaltextrun"/>
+          <w:rFonts w:ascii="Calibri" w:hAnsi="Calibri" w:cs="Calibri"/>
+          <w:color w:val="000000"/>
+          <w:shd w:val="clear" w:color="auto" w:fill="FFFFFF"/>
+          <w:lang w:val="en-GB"/>
+        </w:rPr>
+        <w:t>5298899 )</w:t>
       </w:r>
       <w:r>
         <w:rPr>
@@ -806,7 +862,21 @@
         <w:rPr>
           <w:iCs/>
         </w:rPr>
-        <w:t xml:space="preserve">NYC Restaurant inspection dataset has been taken from Kaggle which contains a lot of Restaurant inspection data collected by the Department of Health in NYC. The data covers all of NYC from 2010 over a period of 7 years. The data gives us details of the violations done by each restaurant with their record details. The main attributes recorded for each restaurant are suburb, cuisine, inspection date, inspection type, Violation code, description, score and grade(A-F). </w:t>
+        <w:t xml:space="preserve">NYC Restaurant inspection dataset has been taken from Kaggle which contains a lot of Restaurant inspection data collected by the Department of Health in NYC. The data covers all of NYC from 2010 over a period of 7 years. The data gives us details of the violations done by each restaurant with their record details. The main attributes recorded for each restaurant are suburb, cuisine, inspection date, inspection type, Violation code, description, </w:t>
+      </w:r>
+      <w:proofErr w:type="gramStart"/>
+      <w:r>
+        <w:rPr>
+          <w:iCs/>
+        </w:rPr>
+        <w:t>score</w:t>
+      </w:r>
+      <w:proofErr w:type="gramEnd"/>
+      <w:r>
+        <w:rPr>
+          <w:iCs/>
+        </w:rPr>
+        <w:t xml:space="preserve"> and grade(A-F). </w:t>
       </w:r>
       <w:r>
         <w:t>(</w:t>
@@ -952,7 +1022,21 @@
         <w:rPr>
           <w:iCs/>
         </w:rPr>
-        <w:t>Allow users to retrieve data with particular keywords.</w:t>
+        <w:t xml:space="preserve">Allow users to retrieve data with </w:t>
+      </w:r>
+      <w:proofErr w:type="gramStart"/>
+      <w:r>
+        <w:rPr>
+          <w:iCs/>
+        </w:rPr>
+        <w:t>particular keywords</w:t>
+      </w:r>
+      <w:proofErr w:type="gramEnd"/>
+      <w:r>
+        <w:rPr>
+          <w:iCs/>
+        </w:rPr>
+        <w:t>.</w:t>
       </w:r>
     </w:p>
     <w:p>
@@ -993,7 +1077,15 @@
         <w:ind w:firstLine="716"/>
       </w:pPr>
       <w:r>
-        <w:t>The scope of the project plan is to provide information about how the program or system will be created with proper planning and time allocated. The work breakdown structure gives an idea of the phases of the project. The activity definition and estimation shows what is to be done during the phase</w:t>
+        <w:t xml:space="preserve">The scope of the project plan is to provide information about how the program or system will be created with proper planning and time allocated. The work breakdown structure gives an idea of the phases of the project. The activity definition and estimation </w:t>
+      </w:r>
+      <w:proofErr w:type="gramStart"/>
+      <w:r>
+        <w:t>shows</w:t>
+      </w:r>
+      <w:proofErr w:type="gramEnd"/>
+      <w:r>
+        <w:t xml:space="preserve"> what is to be done during the phase</w:t>
       </w:r>
       <w:r>
         <w:t xml:space="preserve"> like resources</w:t>
@@ -1025,13 +1117,29 @@
         <w:jc w:val="both"/>
       </w:pPr>
       <w:r>
-        <w:t>The document consists of three major contents to enable proper project planning. They are Work breakdown structure, Activity definition and Gantt chart. The work breakdown structure divides each tasks or phases into multiple steps and sets a guideline or flow chart for the entire project. The Activity definition &amp; estimation provide a more detailed approach to how each step is accomplished</w:t>
+        <w:t xml:space="preserve">The document consists of three major contents to enable proper project planning. They are Work breakdown structure, Activity definition and Gantt chart. The work breakdown structure divides each </w:t>
+      </w:r>
+      <w:proofErr w:type="gramStart"/>
+      <w:r>
+        <w:t>tasks</w:t>
+      </w:r>
+      <w:proofErr w:type="gramEnd"/>
+      <w:r>
+        <w:t xml:space="preserve"> or phases into multiple steps and sets a guideline or flow chart for the entire project. The Activity definition &amp; estimation provide a more detailed approach to how each step is accomplished</w:t>
       </w:r>
       <w:r>
         <w:t xml:space="preserve"> and resources assigned</w:t>
       </w:r>
       <w:r>
-        <w:t>. Gantt chart is used to schedule the project activities into time frames and marked by different phases or development. This make it easy to keep track of the dates from start to finish.</w:t>
+        <w:t xml:space="preserve">. Gantt chart is used to schedule the project activities into time frames and marked by different phases or development. This </w:t>
+      </w:r>
+      <w:proofErr w:type="gramStart"/>
+      <w:r>
+        <w:t>make</w:t>
+      </w:r>
+      <w:proofErr w:type="gramEnd"/>
+      <w:r>
+        <w:t xml:space="preserve"> it easy to keep track of the dates from start to finish.</w:t>
       </w:r>
     </w:p>
     <w:p/>
@@ -1063,6 +1171,17 @@
     <w:p>
       <w:pPr>
         <w:sectPr>
+          <w:pgSz w:w="16838" w:h="11906" w:orient="landscape"/>
+          <w:pgMar w:top="1440" w:right="1440" w:bottom="1440" w:left="1440" w:header="708" w:footer="708" w:gutter="0"/>
+          <w:cols w:space="708"/>
+          <w:docGrid w:linePitch="360"/>
+        </w:sectPr>
+      </w:pPr>
+    </w:p>
+    <w:p>
+      <w:pPr>
+        <w:sectPr>
+          <w:type w:val="continuous"/>
           <w:pgSz w:w="16838" w:h="11906" w:orient="landscape"/>
           <w:pgMar w:top="1440" w:right="1440" w:bottom="1440" w:left="1440" w:header="708" w:footer="708" w:gutter="0"/>
           <w:cols w:space="708"/>
@@ -1144,15 +1263,16 @@
     </w:p>
     <w:tbl>
       <w:tblPr>
-        <w:tblW w:w="9348" w:type="dxa"/>
+        <w:tblW w:w="11208" w:type="dxa"/>
         <w:tblLook w:val="04A0" w:firstRow="1" w:lastRow="0" w:firstColumn="1" w:lastColumn="0" w:noHBand="0" w:noVBand="1"/>
       </w:tblPr>
       <w:tblGrid>
-        <w:gridCol w:w="1022"/>
-        <w:gridCol w:w="4198"/>
-        <w:gridCol w:w="1860"/>
+        <w:gridCol w:w="775"/>
+        <w:gridCol w:w="2349"/>
+        <w:gridCol w:w="4523"/>
+        <w:gridCol w:w="1417"/>
         <w:gridCol w:w="1134"/>
-        <w:gridCol w:w="1134"/>
+        <w:gridCol w:w="1010"/>
       </w:tblGrid>
       <w:tr>
         <w:trPr>
@@ -1226,13 +1346,13 @@
                 <w:bCs/>
                 <w:lang w:val="en-IN"/>
               </w:rPr>
-              <w:t>Activity Description</w:t>
-            </w:r>
-          </w:p>
-        </w:tc>
-        <w:tc>
-          <w:tcPr>
-            <w:tcW w:w="1860" w:type="dxa"/>
+              <w:t xml:space="preserve">Activity </w:t>
+            </w:r>
+          </w:p>
+        </w:tc>
+        <w:tc>
+          <w:tcPr>
+            <w:tcW w:w="4523" w:type="dxa"/>
             <w:tcBorders>
               <w:top w:val="single" w:sz="6" w:space="0" w:color="CCCCCC"/>
               <w:left w:val="single" w:sz="6" w:space="0" w:color="CCCCCC"/>
@@ -1240,55 +1360,14 @@
               <w:right w:val="single" w:sz="6" w:space="0" w:color="CCCCCC"/>
             </w:tcBorders>
             <w:shd w:val="clear" w:color="auto" w:fill="F3F3F3"/>
-            <w:tcMar>
-              <w:top w:w="40" w:type="dxa"/>
-              <w:left w:w="40" w:type="dxa"/>
-              <w:bottom w:w="40" w:type="dxa"/>
-              <w:right w:w="40" w:type="dxa"/>
-            </w:tcMar>
-            <w:vAlign w:val="bottom"/>
-            <w:hideMark/>
-          </w:tcPr>
-          <w:p>
-            <w:pPr>
-              <w:rPr>
-                <w:lang w:val="en-IN"/>
-              </w:rPr>
-            </w:pPr>
-            <w:r>
+          </w:tcPr>
+          <w:p>
+            <w:pPr>
               <w:rPr>
                 <w:b/>
                 <w:bCs/>
                 <w:lang w:val="en-IN"/>
               </w:rPr>
-              <w:t>Duration</w:t>
-            </w:r>
-          </w:p>
-        </w:tc>
-        <w:tc>
-          <w:tcPr>
-            <w:tcW w:w="1134" w:type="dxa"/>
-            <w:tcBorders>
-              <w:top w:val="single" w:sz="6" w:space="0" w:color="CCCCCC"/>
-              <w:left w:val="single" w:sz="6" w:space="0" w:color="CCCCCC"/>
-              <w:bottom w:val="single" w:sz="6" w:space="0" w:color="CCCCCC"/>
-              <w:right w:val="single" w:sz="6" w:space="0" w:color="CCCCCC"/>
-            </w:tcBorders>
-            <w:shd w:val="clear" w:color="auto" w:fill="F3F3F3"/>
-            <w:tcMar>
-              <w:top w:w="40" w:type="dxa"/>
-              <w:left w:w="40" w:type="dxa"/>
-              <w:bottom w:w="40" w:type="dxa"/>
-              <w:right w:w="40" w:type="dxa"/>
-            </w:tcMar>
-            <w:vAlign w:val="bottom"/>
-            <w:hideMark/>
-          </w:tcPr>
-          <w:p>
-            <w:pPr>
-              <w:rPr>
-                <w:lang w:val="en-IN"/>
-              </w:rPr>
             </w:pPr>
             <w:r>
               <w:rPr>
@@ -1296,13 +1375,83 @@
                 <w:bCs/>
                 <w:lang w:val="en-IN"/>
               </w:rPr>
+              <w:t>Activity Description</w:t>
+            </w:r>
+          </w:p>
+        </w:tc>
+        <w:tc>
+          <w:tcPr>
+            <w:tcW w:w="1417" w:type="dxa"/>
+            <w:tcBorders>
+              <w:top w:val="single" w:sz="6" w:space="0" w:color="CCCCCC"/>
+              <w:left w:val="single" w:sz="6" w:space="0" w:color="CCCCCC"/>
+              <w:bottom w:val="single" w:sz="6" w:space="0" w:color="CCCCCC"/>
+              <w:right w:val="single" w:sz="6" w:space="0" w:color="CCCCCC"/>
+            </w:tcBorders>
+            <w:shd w:val="clear" w:color="auto" w:fill="F3F3F3"/>
+            <w:tcMar>
+              <w:top w:w="40" w:type="dxa"/>
+              <w:left w:w="40" w:type="dxa"/>
+              <w:bottom w:w="40" w:type="dxa"/>
+              <w:right w:w="40" w:type="dxa"/>
+            </w:tcMar>
+            <w:vAlign w:val="bottom"/>
+            <w:hideMark/>
+          </w:tcPr>
+          <w:p>
+            <w:pPr>
+              <w:rPr>
+                <w:lang w:val="en-IN"/>
+              </w:rPr>
+            </w:pPr>
+            <w:r>
+              <w:rPr>
+                <w:b/>
+                <w:bCs/>
+                <w:lang w:val="en-IN"/>
+              </w:rPr>
+              <w:t>Duration</w:t>
+            </w:r>
+          </w:p>
+        </w:tc>
+        <w:tc>
+          <w:tcPr>
+            <w:tcW w:w="1134" w:type="dxa"/>
+            <w:tcBorders>
+              <w:top w:val="single" w:sz="6" w:space="0" w:color="CCCCCC"/>
+              <w:left w:val="single" w:sz="6" w:space="0" w:color="CCCCCC"/>
+              <w:bottom w:val="single" w:sz="6" w:space="0" w:color="CCCCCC"/>
+              <w:right w:val="single" w:sz="6" w:space="0" w:color="CCCCCC"/>
+            </w:tcBorders>
+            <w:shd w:val="clear" w:color="auto" w:fill="F3F3F3"/>
+            <w:tcMar>
+              <w:top w:w="40" w:type="dxa"/>
+              <w:left w:w="40" w:type="dxa"/>
+              <w:bottom w:w="40" w:type="dxa"/>
+              <w:right w:w="40" w:type="dxa"/>
+            </w:tcMar>
+            <w:vAlign w:val="bottom"/>
+            <w:hideMark/>
+          </w:tcPr>
+          <w:p>
+            <w:pPr>
+              <w:rPr>
+                <w:lang w:val="en-IN"/>
+              </w:rPr>
+            </w:pPr>
+            <w:r>
+              <w:rPr>
+                <w:b/>
+                <w:bCs/>
+                <w:lang w:val="en-IN"/>
+              </w:rPr>
               <w:t>Resources</w:t>
             </w:r>
           </w:p>
         </w:tc>
         <w:tc>
           <w:tcPr>
-            <w:tcW w:w="1134" w:type="dxa"/>
+            <w:tcW w:w="1010" w:type="dxa"/>
             <w:tcBorders>
               <w:top w:val="single" w:sz="6" w:space="0" w:color="CCCCCC"/>
               <w:left w:val="single" w:sz="6" w:space="0" w:color="CCCCCC"/>
@@ -1342,7 +1491,28 @@
         </w:trPr>
         <w:tc>
           <w:tcPr>
-            <w:tcW w:w="9348" w:type="dxa"/>
+            <w:tcW w:w="775" w:type="dxa"/>
+            <w:tcBorders>
+              <w:top w:val="single" w:sz="6" w:space="0" w:color="CCCCCC"/>
+              <w:left w:val="single" w:sz="6" w:space="0" w:color="CCCCCC"/>
+              <w:bottom w:val="single" w:sz="6" w:space="0" w:color="CCCCCC"/>
+              <w:right w:val="single" w:sz="6" w:space="0" w:color="CCCCCC"/>
+            </w:tcBorders>
+            <w:shd w:val="clear" w:color="auto" w:fill="C0D7EC" w:themeFill="accent2" w:themeFillTint="66"/>
+          </w:tcPr>
+          <w:p>
+            <w:pPr>
+              <w:rPr>
+                <w:b/>
+                <w:bCs/>
+                <w:lang w:val="en-IN"/>
+              </w:rPr>
+            </w:pPr>
+          </w:p>
+        </w:tc>
+        <w:tc>
+          <w:tcPr>
+            <w:tcW w:w="10433" w:type="dxa"/>
             <w:gridSpan w:val="5"/>
             <w:tcBorders>
               <w:top w:val="single" w:sz="6" w:space="0" w:color="CCCCCC"/>
@@ -1446,7 +1616,23 @@
         </w:tc>
         <w:tc>
           <w:tcPr>
-            <w:tcW w:w="1860" w:type="dxa"/>
+            <w:tcW w:w="4523" w:type="dxa"/>
+            <w:tcBorders>
+              <w:top w:val="single" w:sz="6" w:space="0" w:color="CCCCCC"/>
+              <w:left w:val="single" w:sz="6" w:space="0" w:color="CCCCCC"/>
+              <w:bottom w:val="single" w:sz="6" w:space="0" w:color="CCCCCC"/>
+              <w:right w:val="single" w:sz="6" w:space="0" w:color="CCCCCC"/>
+            </w:tcBorders>
+          </w:tcPr>
+          <w:p>
+            <w:r>
+              <w:t>Meet the client an get the requirements from them.</w:t>
+            </w:r>
+          </w:p>
+        </w:tc>
+        <w:tc>
+          <w:tcPr>
+            <w:tcW w:w="1417" w:type="dxa"/>
             <w:tcBorders>
               <w:top w:val="single" w:sz="6" w:space="0" w:color="CCCCCC"/>
               <w:left w:val="single" w:sz="6" w:space="0" w:color="CCCCCC"/>
@@ -1504,7 +1690,7 @@
         </w:tc>
         <w:tc>
           <w:tcPr>
-            <w:tcW w:w="1134" w:type="dxa"/>
+            <w:tcW w:w="1010" w:type="dxa"/>
             <w:tcBorders>
               <w:top w:val="single" w:sz="6" w:space="0" w:color="CCCCCC"/>
               <w:left w:val="single" w:sz="6" w:space="0" w:color="CCCCCC"/>
@@ -1603,7 +1789,23 @@
         </w:tc>
         <w:tc>
           <w:tcPr>
-            <w:tcW w:w="1860" w:type="dxa"/>
+            <w:tcW w:w="4523" w:type="dxa"/>
+            <w:tcBorders>
+              <w:top w:val="single" w:sz="6" w:space="0" w:color="CCCCCC"/>
+              <w:left w:val="single" w:sz="6" w:space="0" w:color="CCCCCC"/>
+              <w:bottom w:val="single" w:sz="6" w:space="0" w:color="CCCCCC"/>
+              <w:right w:val="single" w:sz="6" w:space="0" w:color="CCCCCC"/>
+            </w:tcBorders>
+          </w:tcPr>
+          <w:p>
+            <w:r>
+              <w:t>Discuss the requirements given by the client with your team, and make sure everyone understands them.</w:t>
+            </w:r>
+          </w:p>
+        </w:tc>
+        <w:tc>
+          <w:tcPr>
+            <w:tcW w:w="1417" w:type="dxa"/>
             <w:tcBorders>
               <w:top w:val="single" w:sz="6" w:space="0" w:color="CCCCCC"/>
               <w:left w:val="single" w:sz="6" w:space="0" w:color="CCCCCC"/>
@@ -1661,7 +1863,7 @@
         </w:tc>
         <w:tc>
           <w:tcPr>
-            <w:tcW w:w="1134" w:type="dxa"/>
+            <w:tcW w:w="1010" w:type="dxa"/>
             <w:tcBorders>
               <w:top w:val="single" w:sz="6" w:space="0" w:color="CCCCCC"/>
               <w:left w:val="single" w:sz="6" w:space="0" w:color="CCCCCC"/>
@@ -1760,7 +1962,23 @@
         </w:tc>
         <w:tc>
           <w:tcPr>
-            <w:tcW w:w="1860" w:type="dxa"/>
+            <w:tcW w:w="4523" w:type="dxa"/>
+            <w:tcBorders>
+              <w:top w:val="single" w:sz="6" w:space="0" w:color="CCCCCC"/>
+              <w:left w:val="single" w:sz="6" w:space="0" w:color="CCCCCC"/>
+              <w:bottom w:val="single" w:sz="6" w:space="0" w:color="CCCCCC"/>
+              <w:right w:val="single" w:sz="6" w:space="0" w:color="CCCCCC"/>
+            </w:tcBorders>
+          </w:tcPr>
+          <w:p>
+            <w:r>
+              <w:t>Define all the objectives clearly with the scope of those objectives.</w:t>
+            </w:r>
+          </w:p>
+        </w:tc>
+        <w:tc>
+          <w:tcPr>
+            <w:tcW w:w="1417" w:type="dxa"/>
             <w:tcBorders>
               <w:top w:val="single" w:sz="6" w:space="0" w:color="CCCCCC"/>
               <w:left w:val="single" w:sz="6" w:space="0" w:color="CCCCCC"/>
@@ -1818,7 +2036,7 @@
         </w:tc>
         <w:tc>
           <w:tcPr>
-            <w:tcW w:w="1134" w:type="dxa"/>
+            <w:tcW w:w="1010" w:type="dxa"/>
             <w:tcBorders>
               <w:top w:val="single" w:sz="6" w:space="0" w:color="CCCCCC"/>
               <w:left w:val="single" w:sz="6" w:space="0" w:color="CCCCCC"/>
@@ -1904,7 +2122,23 @@
         </w:tc>
         <w:tc>
           <w:tcPr>
-            <w:tcW w:w="1860" w:type="dxa"/>
+            <w:tcW w:w="4523" w:type="dxa"/>
+            <w:tcBorders>
+              <w:top w:val="single" w:sz="6" w:space="0" w:color="CCCCCC"/>
+              <w:left w:val="single" w:sz="6" w:space="0" w:color="CCCCCC"/>
+              <w:bottom w:val="single" w:sz="6" w:space="0" w:color="CCCCCC"/>
+              <w:right w:val="single" w:sz="6" w:space="0" w:color="CCCCCC"/>
+            </w:tcBorders>
+          </w:tcPr>
+          <w:p>
+            <w:r>
+              <w:t xml:space="preserve">Create a plan for the whole project including the project plan and other documents. </w:t>
+            </w:r>
+          </w:p>
+        </w:tc>
+        <w:tc>
+          <w:tcPr>
+            <w:tcW w:w="1417" w:type="dxa"/>
             <w:tcBorders>
               <w:top w:val="single" w:sz="6" w:space="0" w:color="CCCCCC"/>
               <w:left w:val="single" w:sz="6" w:space="0" w:color="CCCCCC"/>
@@ -1952,7 +2186,7 @@
         </w:tc>
         <w:tc>
           <w:tcPr>
-            <w:tcW w:w="1134" w:type="dxa"/>
+            <w:tcW w:w="1010" w:type="dxa"/>
             <w:tcBorders>
               <w:top w:val="single" w:sz="6" w:space="0" w:color="CCCCCC"/>
               <w:left w:val="single" w:sz="6" w:space="0" w:color="CCCCCC"/>
@@ -2028,7 +2262,23 @@
         </w:tc>
         <w:tc>
           <w:tcPr>
-            <w:tcW w:w="1860" w:type="dxa"/>
+            <w:tcW w:w="4523" w:type="dxa"/>
+            <w:tcBorders>
+              <w:top w:val="single" w:sz="6" w:space="0" w:color="CCCCCC"/>
+              <w:left w:val="single" w:sz="6" w:space="0" w:color="CCCCCC"/>
+              <w:bottom w:val="single" w:sz="6" w:space="0" w:color="CCCCCC"/>
+              <w:right w:val="single" w:sz="6" w:space="0" w:color="CCCCCC"/>
+            </w:tcBorders>
+          </w:tcPr>
+          <w:p>
+            <w:r>
+              <w:t>Allocate the resources to the different tasks according to what are the requirements for each task.</w:t>
+            </w:r>
+          </w:p>
+        </w:tc>
+        <w:tc>
+          <w:tcPr>
+            <w:tcW w:w="1417" w:type="dxa"/>
             <w:tcBorders>
               <w:top w:val="single" w:sz="6" w:space="0" w:color="CCCCCC"/>
               <w:left w:val="single" w:sz="6" w:space="0" w:color="CCCCCC"/>
@@ -2074,7 +2324,7 @@
         </w:tc>
         <w:tc>
           <w:tcPr>
-            <w:tcW w:w="1134" w:type="dxa"/>
+            <w:tcW w:w="1010" w:type="dxa"/>
             <w:tcBorders>
               <w:top w:val="single" w:sz="6" w:space="0" w:color="CCCCCC"/>
               <w:left w:val="single" w:sz="6" w:space="0" w:color="CCCCCC"/>
@@ -2149,7 +2399,38 @@
         </w:tc>
         <w:tc>
           <w:tcPr>
-            <w:tcW w:w="1860" w:type="dxa"/>
+            <w:tcW w:w="4523" w:type="dxa"/>
+            <w:tcBorders>
+              <w:top w:val="single" w:sz="6" w:space="0" w:color="CCCCCC"/>
+              <w:left w:val="single" w:sz="6" w:space="0" w:color="CCCCCC"/>
+              <w:bottom w:val="single" w:sz="6" w:space="0" w:color="CCCCCC"/>
+              <w:right w:val="single" w:sz="6" w:space="0" w:color="CCCCCC"/>
+            </w:tcBorders>
+          </w:tcPr>
+          <w:p>
+            <w:r>
+              <w:t xml:space="preserve">Decide on </w:t>
+            </w:r>
+            <w:r>
+              <w:t xml:space="preserve">the </w:t>
+            </w:r>
+            <w:r>
+              <w:t xml:space="preserve">timeline of </w:t>
+            </w:r>
+            <w:r>
+              <w:t xml:space="preserve">the </w:t>
+            </w:r>
+            <w:r>
+              <w:t xml:space="preserve">whole project and </w:t>
+            </w:r>
+            <w:r>
+              <w:t>assign dates to all subsystems of the project.</w:t>
+            </w:r>
+          </w:p>
+        </w:tc>
+        <w:tc>
+          <w:tcPr>
+            <w:tcW w:w="1417" w:type="dxa"/>
             <w:tcBorders>
               <w:top w:val="single" w:sz="6" w:space="0" w:color="CCCCCC"/>
               <w:left w:val="single" w:sz="6" w:space="0" w:color="CCCCCC"/>
@@ -2195,7 +2476,7 @@
         </w:tc>
         <w:tc>
           <w:tcPr>
-            <w:tcW w:w="1134" w:type="dxa"/>
+            <w:tcW w:w="1010" w:type="dxa"/>
             <w:tcBorders>
               <w:top w:val="single" w:sz="6" w:space="0" w:color="CCCCCC"/>
               <w:left w:val="single" w:sz="6" w:space="0" w:color="CCCCCC"/>
@@ -2240,6 +2521,7 @@
           </w:tcPr>
           <w:p>
             <w:r>
+              <w:lastRenderedPageBreak/>
               <w:t>7</w:t>
             </w:r>
           </w:p>
@@ -2270,7 +2552,23 @@
         </w:tc>
         <w:tc>
           <w:tcPr>
-            <w:tcW w:w="1860" w:type="dxa"/>
+            <w:tcW w:w="4523" w:type="dxa"/>
+            <w:tcBorders>
+              <w:top w:val="single" w:sz="6" w:space="0" w:color="CCCCCC"/>
+              <w:left w:val="single" w:sz="6" w:space="0" w:color="CCCCCC"/>
+              <w:bottom w:val="single" w:sz="6" w:space="0" w:color="CCCCCC"/>
+              <w:right w:val="single" w:sz="6" w:space="0" w:color="CCCCCC"/>
+            </w:tcBorders>
+          </w:tcPr>
+          <w:p>
+            <w:r>
+              <w:t>Develop use case diagrams, and descriptions for all subsystems.</w:t>
+            </w:r>
+          </w:p>
+        </w:tc>
+        <w:tc>
+          <w:tcPr>
+            <w:tcW w:w="1417" w:type="dxa"/>
             <w:tcBorders>
               <w:top w:val="single" w:sz="6" w:space="0" w:color="CCCCCC"/>
               <w:left w:val="single" w:sz="6" w:space="0" w:color="CCCCCC"/>
@@ -2316,7 +2614,7 @@
         </w:tc>
         <w:tc>
           <w:tcPr>
-            <w:tcW w:w="1134" w:type="dxa"/>
+            <w:tcW w:w="1010" w:type="dxa"/>
             <w:tcBorders>
               <w:top w:val="single" w:sz="6" w:space="0" w:color="CCCCCC"/>
               <w:left w:val="single" w:sz="6" w:space="0" w:color="CCCCCC"/>
@@ -2344,7 +2642,27 @@
         </w:trPr>
         <w:tc>
           <w:tcPr>
-            <w:tcW w:w="9348" w:type="dxa"/>
+            <w:tcW w:w="775" w:type="dxa"/>
+            <w:tcBorders>
+              <w:top w:val="single" w:sz="6" w:space="0" w:color="CCCCCC"/>
+              <w:left w:val="single" w:sz="6" w:space="0" w:color="CCCCCC"/>
+              <w:bottom w:val="single" w:sz="6" w:space="0" w:color="CCCCCC"/>
+              <w:right w:val="single" w:sz="6" w:space="0" w:color="CCCCCC"/>
+            </w:tcBorders>
+            <w:shd w:val="clear" w:color="auto" w:fill="C0D7EC" w:themeFill="accent2" w:themeFillTint="66"/>
+          </w:tcPr>
+          <w:p>
+            <w:pPr>
+              <w:rPr>
+                <w:b/>
+                <w:bCs/>
+              </w:rPr>
+            </w:pPr>
+          </w:p>
+        </w:tc>
+        <w:tc>
+          <w:tcPr>
+            <w:tcW w:w="10433" w:type="dxa"/>
             <w:gridSpan w:val="5"/>
             <w:tcBorders>
               <w:top w:val="single" w:sz="6" w:space="0" w:color="CCCCCC"/>
@@ -2445,7 +2763,23 @@
         </w:tc>
         <w:tc>
           <w:tcPr>
-            <w:tcW w:w="1860" w:type="dxa"/>
+            <w:tcW w:w="4523" w:type="dxa"/>
+            <w:tcBorders>
+              <w:top w:val="single" w:sz="6" w:space="0" w:color="CCCCCC"/>
+              <w:left w:val="single" w:sz="6" w:space="0" w:color="CCCCCC"/>
+              <w:bottom w:val="single" w:sz="6" w:space="0" w:color="CCCCCC"/>
+              <w:right w:val="single" w:sz="6" w:space="0" w:color="CCCCCC"/>
+            </w:tcBorders>
+          </w:tcPr>
+          <w:p>
+            <w:r>
+              <w:t>Analyse if the requirements are all in line with scope and objectives.</w:t>
+            </w:r>
+          </w:p>
+        </w:tc>
+        <w:tc>
+          <w:tcPr>
+            <w:tcW w:w="1417" w:type="dxa"/>
             <w:tcBorders>
               <w:top w:val="single" w:sz="6" w:space="0" w:color="CCCCCC"/>
               <w:left w:val="single" w:sz="6" w:space="0" w:color="CCCCCC"/>
@@ -2503,7 +2837,7 @@
         </w:tc>
         <w:tc>
           <w:tcPr>
-            <w:tcW w:w="1134" w:type="dxa"/>
+            <w:tcW w:w="1010" w:type="dxa"/>
             <w:tcBorders>
               <w:top w:val="single" w:sz="6" w:space="0" w:color="CCCCCC"/>
               <w:left w:val="single" w:sz="6" w:space="0" w:color="CCCCCC"/>
@@ -2585,7 +2919,26 @@
         </w:tc>
         <w:tc>
           <w:tcPr>
-            <w:tcW w:w="1860" w:type="dxa"/>
+            <w:tcW w:w="4523" w:type="dxa"/>
+            <w:tcBorders>
+              <w:top w:val="single" w:sz="6" w:space="0" w:color="CCCCCC"/>
+              <w:left w:val="single" w:sz="6" w:space="0" w:color="CCCCCC"/>
+              <w:bottom w:val="single" w:sz="6" w:space="0" w:color="CCCCCC"/>
+              <w:right w:val="single" w:sz="6" w:space="0" w:color="CCCCCC"/>
+            </w:tcBorders>
+          </w:tcPr>
+          <w:p>
+            <w:r>
+              <w:t xml:space="preserve">Analyse all the past data </w:t>
+            </w:r>
+            <w:r>
+              <w:t>from various sources and compare it to the current data.</w:t>
+            </w:r>
+          </w:p>
+        </w:tc>
+        <w:tc>
+          <w:tcPr>
+            <w:tcW w:w="1417" w:type="dxa"/>
             <w:tcBorders>
               <w:top w:val="single" w:sz="6" w:space="0" w:color="CCCCCC"/>
               <w:left w:val="single" w:sz="6" w:space="0" w:color="CCCCCC"/>
@@ -2633,7 +2986,7 @@
         </w:tc>
         <w:tc>
           <w:tcPr>
-            <w:tcW w:w="1134" w:type="dxa"/>
+            <w:tcW w:w="1010" w:type="dxa"/>
             <w:tcBorders>
               <w:top w:val="single" w:sz="6" w:space="0" w:color="CCCCCC"/>
               <w:left w:val="single" w:sz="6" w:space="0" w:color="CCCCCC"/>
@@ -2710,7 +3063,26 @@
         </w:tc>
         <w:tc>
           <w:tcPr>
-            <w:tcW w:w="1860" w:type="dxa"/>
+            <w:tcW w:w="4523" w:type="dxa"/>
+            <w:tcBorders>
+              <w:top w:val="single" w:sz="6" w:space="0" w:color="CCCCCC"/>
+              <w:left w:val="single" w:sz="6" w:space="0" w:color="CCCCCC"/>
+              <w:bottom w:val="single" w:sz="6" w:space="0" w:color="CCCCCC"/>
+              <w:right w:val="single" w:sz="6" w:space="0" w:color="CCCCCC"/>
+            </w:tcBorders>
+          </w:tcPr>
+          <w:p>
+            <w:r>
+              <w:t>Evaluate the scope for all subsystems</w:t>
+            </w:r>
+            <w:r>
+              <w:t>.</w:t>
+            </w:r>
+          </w:p>
+        </w:tc>
+        <w:tc>
+          <w:tcPr>
+            <w:tcW w:w="1417" w:type="dxa"/>
             <w:tcBorders>
               <w:top w:val="single" w:sz="6" w:space="0" w:color="CCCCCC"/>
               <w:left w:val="single" w:sz="6" w:space="0" w:color="CCCCCC"/>
@@ -2758,7 +3130,7 @@
         </w:tc>
         <w:tc>
           <w:tcPr>
-            <w:tcW w:w="1134" w:type="dxa"/>
+            <w:tcW w:w="1010" w:type="dxa"/>
             <w:tcBorders>
               <w:top w:val="single" w:sz="6" w:space="0" w:color="CCCCCC"/>
               <w:left w:val="single" w:sz="6" w:space="0" w:color="CCCCCC"/>
@@ -2833,7 +3205,23 @@
         </w:tc>
         <w:tc>
           <w:tcPr>
-            <w:tcW w:w="1860" w:type="dxa"/>
+            <w:tcW w:w="4523" w:type="dxa"/>
+            <w:tcBorders>
+              <w:top w:val="single" w:sz="6" w:space="0" w:color="CCCCCC"/>
+              <w:left w:val="single" w:sz="6" w:space="0" w:color="CCCCCC"/>
+              <w:bottom w:val="single" w:sz="6" w:space="0" w:color="CCCCCC"/>
+              <w:right w:val="single" w:sz="6" w:space="0" w:color="CCCCCC"/>
+            </w:tcBorders>
+          </w:tcPr>
+          <w:p>
+            <w:r>
+              <w:t>Write and record all the requirements for each subsystem.</w:t>
+            </w:r>
+          </w:p>
+        </w:tc>
+        <w:tc>
+          <w:tcPr>
+            <w:tcW w:w="1417" w:type="dxa"/>
             <w:tcBorders>
               <w:top w:val="single" w:sz="6" w:space="0" w:color="CCCCCC"/>
               <w:left w:val="single" w:sz="6" w:space="0" w:color="CCCCCC"/>
@@ -2879,7 +3267,7 @@
         </w:tc>
         <w:tc>
           <w:tcPr>
-            <w:tcW w:w="1134" w:type="dxa"/>
+            <w:tcW w:w="1010" w:type="dxa"/>
             <w:tcBorders>
               <w:top w:val="single" w:sz="6" w:space="0" w:color="CCCCCC"/>
               <w:left w:val="single" w:sz="6" w:space="0" w:color="CCCCCC"/>
@@ -2907,7 +3295,27 @@
         </w:trPr>
         <w:tc>
           <w:tcPr>
-            <w:tcW w:w="9348" w:type="dxa"/>
+            <w:tcW w:w="775" w:type="dxa"/>
+            <w:tcBorders>
+              <w:top w:val="single" w:sz="6" w:space="0" w:color="CCCCCC"/>
+              <w:left w:val="single" w:sz="6" w:space="0" w:color="CCCCCC"/>
+              <w:bottom w:val="single" w:sz="6" w:space="0" w:color="CCCCCC"/>
+              <w:right w:val="single" w:sz="6" w:space="0" w:color="CCCCCC"/>
+            </w:tcBorders>
+            <w:shd w:val="clear" w:color="auto" w:fill="C0D7EC" w:themeFill="accent2" w:themeFillTint="66"/>
+          </w:tcPr>
+          <w:p>
+            <w:pPr>
+              <w:rPr>
+                <w:b/>
+                <w:bCs/>
+              </w:rPr>
+            </w:pPr>
+          </w:p>
+        </w:tc>
+        <w:tc>
+          <w:tcPr>
+            <w:tcW w:w="10433" w:type="dxa"/>
             <w:gridSpan w:val="5"/>
             <w:tcBorders>
               <w:top w:val="single" w:sz="6" w:space="0" w:color="CCCCCC"/>
@@ -3008,7 +3416,49 @@
         </w:tc>
         <w:tc>
           <w:tcPr>
-            <w:tcW w:w="1860" w:type="dxa"/>
+            <w:tcW w:w="4523" w:type="dxa"/>
+            <w:tcBorders>
+              <w:top w:val="single" w:sz="6" w:space="0" w:color="CCCCCC"/>
+              <w:left w:val="single" w:sz="6" w:space="0" w:color="CCCCCC"/>
+              <w:bottom w:val="single" w:sz="6" w:space="0" w:color="CCCCCC"/>
+              <w:right w:val="single" w:sz="6" w:space="0" w:color="CCCCCC"/>
+            </w:tcBorders>
+          </w:tcPr>
+          <w:p>
+            <w:pPr>
+              <w:rPr>
+                <w:lang w:val="en-IN"/>
+              </w:rPr>
+            </w:pPr>
+            <w:r>
+              <w:rPr>
+                <w:lang w:val="en-IN"/>
+              </w:rPr>
+              <w:t>Designing the system components</w:t>
+            </w:r>
+            <w:r>
+              <w:rPr>
+                <w:lang w:val="en-IN"/>
+              </w:rPr>
+              <w:t xml:space="preserve"> </w:t>
+            </w:r>
+            <w:r>
+              <w:rPr>
+                <w:lang w:val="en-IN"/>
+              </w:rPr>
+              <w:t>and main system software logic</w:t>
+            </w:r>
+            <w:r>
+              <w:rPr>
+                <w:lang w:val="en-IN"/>
+              </w:rPr>
+              <w:t xml:space="preserve"> in line with the scope and resources.</w:t>
+            </w:r>
+          </w:p>
+        </w:tc>
+        <w:tc>
+          <w:tcPr>
+            <w:tcW w:w="1417" w:type="dxa"/>
             <w:tcBorders>
               <w:top w:val="single" w:sz="6" w:space="0" w:color="CCCCCC"/>
               <w:left w:val="single" w:sz="6" w:space="0" w:color="CCCCCC"/>
@@ -3069,7 +3519,7 @@
         </w:tc>
         <w:tc>
           <w:tcPr>
-            <w:tcW w:w="1134" w:type="dxa"/>
+            <w:tcW w:w="1010" w:type="dxa"/>
             <w:tcBorders>
               <w:top w:val="single" w:sz="6" w:space="0" w:color="CCCCCC"/>
               <w:left w:val="single" w:sz="6" w:space="0" w:color="CCCCCC"/>
@@ -3167,7 +3617,49 @@
         </w:tc>
         <w:tc>
           <w:tcPr>
-            <w:tcW w:w="1860" w:type="dxa"/>
+            <w:tcW w:w="4523" w:type="dxa"/>
+            <w:tcBorders>
+              <w:top w:val="single" w:sz="6" w:space="0" w:color="CCCCCC"/>
+              <w:left w:val="single" w:sz="6" w:space="0" w:color="CCCCCC"/>
+              <w:bottom w:val="single" w:sz="6" w:space="0" w:color="CCCCCC"/>
+              <w:right w:val="single" w:sz="6" w:space="0" w:color="CCCCCC"/>
+            </w:tcBorders>
+          </w:tcPr>
+          <w:p>
+            <w:pPr>
+              <w:rPr>
+                <w:lang w:val="en-IN"/>
+              </w:rPr>
+            </w:pPr>
+            <w:r>
+              <w:rPr>
+                <w:lang w:val="en-IN"/>
+              </w:rPr>
+              <w:t xml:space="preserve">Designing </w:t>
+            </w:r>
+            <w:r>
+              <w:rPr>
+                <w:lang w:val="en-IN"/>
+              </w:rPr>
+              <w:t>an</w:t>
+            </w:r>
+            <w:r>
+              <w:rPr>
+                <w:lang w:val="en-IN"/>
+              </w:rPr>
+              <w:t xml:space="preserve"> interface </w:t>
+            </w:r>
+            <w:r>
+              <w:rPr>
+                <w:lang w:val="en-IN"/>
+              </w:rPr>
+              <w:t>for the whole software in line with the requirements given by the client.</w:t>
+            </w:r>
+          </w:p>
+        </w:tc>
+        <w:tc>
+          <w:tcPr>
+            <w:tcW w:w="1417" w:type="dxa"/>
             <w:tcBorders>
               <w:top w:val="single" w:sz="6" w:space="0" w:color="CCCCCC"/>
               <w:left w:val="single" w:sz="6" w:space="0" w:color="CCCCCC"/>
@@ -3231,7 +3723,7 @@
         </w:tc>
         <w:tc>
           <w:tcPr>
-            <w:tcW w:w="1134" w:type="dxa"/>
+            <w:tcW w:w="1010" w:type="dxa"/>
             <w:tcBorders>
               <w:top w:val="single" w:sz="6" w:space="0" w:color="CCCCCC"/>
               <w:left w:val="single" w:sz="6" w:space="0" w:color="CCCCCC"/>
@@ -3326,7 +3818,37 @@
         </w:tc>
         <w:tc>
           <w:tcPr>
-            <w:tcW w:w="1860" w:type="dxa"/>
+            <w:tcW w:w="4523" w:type="dxa"/>
+            <w:tcBorders>
+              <w:top w:val="single" w:sz="6" w:space="0" w:color="CCCCCC"/>
+              <w:left w:val="single" w:sz="6" w:space="0" w:color="CCCCCC"/>
+              <w:bottom w:val="single" w:sz="6" w:space="0" w:color="CCCCCC"/>
+              <w:right w:val="single" w:sz="6" w:space="0" w:color="CCCCCC"/>
+            </w:tcBorders>
+          </w:tcPr>
+          <w:p>
+            <w:pPr>
+              <w:rPr>
+                <w:lang w:val="en-IN"/>
+              </w:rPr>
+            </w:pPr>
+            <w:r>
+              <w:rPr>
+                <w:lang w:val="en-IN"/>
+              </w:rPr>
+              <w:t xml:space="preserve">Making a software design document to record the design </w:t>
+            </w:r>
+            <w:r>
+              <w:rPr>
+                <w:lang w:val="en-IN"/>
+              </w:rPr>
+              <w:t xml:space="preserve">choices and functionalities. </w:t>
+            </w:r>
+          </w:p>
+        </w:tc>
+        <w:tc>
+          <w:tcPr>
+            <w:tcW w:w="1417" w:type="dxa"/>
             <w:tcBorders>
               <w:top w:val="single" w:sz="6" w:space="0" w:color="CCCCCC"/>
               <w:left w:val="single" w:sz="6" w:space="0" w:color="CCCCCC"/>
@@ -3390,7 +3912,7 @@
         </w:tc>
         <w:tc>
           <w:tcPr>
-            <w:tcW w:w="1134" w:type="dxa"/>
+            <w:tcW w:w="1010" w:type="dxa"/>
             <w:tcBorders>
               <w:top w:val="single" w:sz="6" w:space="0" w:color="CCCCCC"/>
               <w:left w:val="single" w:sz="6" w:space="0" w:color="CCCCCC"/>
@@ -3445,6 +3967,7 @@
           </w:tcPr>
           <w:p>
             <w:r>
+              <w:lastRenderedPageBreak/>
               <w:t>15</w:t>
             </w:r>
           </w:p>
@@ -3475,7 +3998,23 @@
         </w:tc>
         <w:tc>
           <w:tcPr>
-            <w:tcW w:w="1860" w:type="dxa"/>
+            <w:tcW w:w="4523" w:type="dxa"/>
+            <w:tcBorders>
+              <w:top w:val="single" w:sz="6" w:space="0" w:color="CCCCCC"/>
+              <w:left w:val="single" w:sz="6" w:space="0" w:color="CCCCCC"/>
+              <w:bottom w:val="single" w:sz="6" w:space="0" w:color="CCCCCC"/>
+              <w:right w:val="single" w:sz="6" w:space="0" w:color="CCCCCC"/>
+            </w:tcBorders>
+          </w:tcPr>
+          <w:p>
+            <w:r>
+              <w:t xml:space="preserve">Showing the design to client and get their views on the whole design of the software. Get approval from them to finalise the design. </w:t>
+            </w:r>
+          </w:p>
+        </w:tc>
+        <w:tc>
+          <w:tcPr>
+            <w:tcW w:w="1417" w:type="dxa"/>
             <w:tcBorders>
               <w:top w:val="single" w:sz="6" w:space="0" w:color="CCCCCC"/>
               <w:left w:val="single" w:sz="6" w:space="0" w:color="CCCCCC"/>
@@ -3523,7 +4062,7 @@
         </w:tc>
         <w:tc>
           <w:tcPr>
-            <w:tcW w:w="1134" w:type="dxa"/>
+            <w:tcW w:w="1010" w:type="dxa"/>
             <w:tcBorders>
               <w:top w:val="single" w:sz="6" w:space="0" w:color="CCCCCC"/>
               <w:left w:val="single" w:sz="6" w:space="0" w:color="CCCCCC"/>
@@ -3552,7 +4091,27 @@
         </w:trPr>
         <w:tc>
           <w:tcPr>
-            <w:tcW w:w="9348" w:type="dxa"/>
+            <w:tcW w:w="775" w:type="dxa"/>
+            <w:tcBorders>
+              <w:top w:val="single" w:sz="6" w:space="0" w:color="CCCCCC"/>
+              <w:left w:val="single" w:sz="6" w:space="0" w:color="CCCCCC"/>
+              <w:bottom w:val="single" w:sz="6" w:space="0" w:color="CCCCCC"/>
+              <w:right w:val="single" w:sz="6" w:space="0" w:color="CCCCCC"/>
+            </w:tcBorders>
+            <w:shd w:val="clear" w:color="auto" w:fill="C0D7EC" w:themeFill="accent2" w:themeFillTint="66"/>
+          </w:tcPr>
+          <w:p>
+            <w:pPr>
+              <w:rPr>
+                <w:b/>
+                <w:bCs/>
+              </w:rPr>
+            </w:pPr>
+          </w:p>
+        </w:tc>
+        <w:tc>
+          <w:tcPr>
+            <w:tcW w:w="10433" w:type="dxa"/>
             <w:gridSpan w:val="5"/>
             <w:tcBorders>
               <w:top w:val="single" w:sz="6" w:space="0" w:color="CCCCCC"/>
@@ -3651,7 +4210,31 @@
         </w:tc>
         <w:tc>
           <w:tcPr>
-            <w:tcW w:w="1860" w:type="dxa"/>
+            <w:tcW w:w="4523" w:type="dxa"/>
+            <w:tcBorders>
+              <w:top w:val="single" w:sz="6" w:space="0" w:color="CCCCCC"/>
+              <w:left w:val="single" w:sz="6" w:space="0" w:color="CCCCCC"/>
+              <w:bottom w:val="single" w:sz="6" w:space="0" w:color="CCCCCC"/>
+              <w:right w:val="single" w:sz="6" w:space="0" w:color="CCCCCC"/>
+            </w:tcBorders>
+          </w:tcPr>
+          <w:p>
+            <w:pPr>
+              <w:rPr>
+                <w:lang w:val="en-IN"/>
+              </w:rPr>
+            </w:pPr>
+            <w:r>
+              <w:rPr>
+                <w:lang w:val="en-IN"/>
+              </w:rPr>
+              <w:t>Implementing the design finalised with client’s approval into the software.</w:t>
+            </w:r>
+          </w:p>
+        </w:tc>
+        <w:tc>
+          <w:tcPr>
+            <w:tcW w:w="1417" w:type="dxa"/>
             <w:tcBorders>
               <w:top w:val="single" w:sz="6" w:space="0" w:color="CCCCCC"/>
               <w:left w:val="single" w:sz="6" w:space="0" w:color="CCCCCC"/>
@@ -3715,7 +4298,7 @@
         </w:tc>
         <w:tc>
           <w:tcPr>
-            <w:tcW w:w="1134" w:type="dxa"/>
+            <w:tcW w:w="1010" w:type="dxa"/>
             <w:tcBorders>
               <w:top w:val="single" w:sz="6" w:space="0" w:color="CCCCCC"/>
               <w:left w:val="single" w:sz="6" w:space="0" w:color="CCCCCC"/>
@@ -3778,7 +4361,6 @@
               <w:rPr>
                 <w:lang w:val="en-IN"/>
               </w:rPr>
-              <w:lastRenderedPageBreak/>
               <w:t>17</w:t>
             </w:r>
           </w:p>
@@ -3818,7 +4400,31 @@
         </w:tc>
         <w:tc>
           <w:tcPr>
-            <w:tcW w:w="1860" w:type="dxa"/>
+            <w:tcW w:w="4523" w:type="dxa"/>
+            <w:tcBorders>
+              <w:top w:val="single" w:sz="6" w:space="0" w:color="CCCCCC"/>
+              <w:left w:val="single" w:sz="6" w:space="0" w:color="CCCCCC"/>
+              <w:bottom w:val="single" w:sz="6" w:space="0" w:color="CCCCCC"/>
+              <w:right w:val="single" w:sz="6" w:space="0" w:color="CCCCCC"/>
+            </w:tcBorders>
+          </w:tcPr>
+          <w:p>
+            <w:pPr>
+              <w:rPr>
+                <w:lang w:val="en-IN"/>
+              </w:rPr>
+            </w:pPr>
+            <w:r>
+              <w:rPr>
+                <w:lang w:val="en-IN"/>
+              </w:rPr>
+              <w:t>Develop the backend according to the system design and the interface.</w:t>
+            </w:r>
+          </w:p>
+        </w:tc>
+        <w:tc>
+          <w:tcPr>
+            <w:tcW w:w="1417" w:type="dxa"/>
             <w:tcBorders>
               <w:top w:val="single" w:sz="6" w:space="0" w:color="CCCCCC"/>
               <w:left w:val="single" w:sz="6" w:space="0" w:color="CCCCCC"/>
@@ -3879,39 +4485,33 @@
         </w:tc>
         <w:tc>
           <w:tcPr>
-            <w:tcW w:w="1134" w:type="dxa"/>
-            <w:tcBorders>
-              <w:top w:val="single" w:sz="6" w:space="0" w:color="CCCCCC"/>
-              <w:left w:val="single" w:sz="6" w:space="0" w:color="CCCCCC"/>
-              <w:bottom w:val="single" w:sz="6" w:space="0" w:color="CCCCCC"/>
-              <w:right w:val="single" w:sz="6" w:space="0" w:color="CCCCCC"/>
-            </w:tcBorders>
-            <w:tcMar>
-              <w:top w:w="40" w:type="dxa"/>
-              <w:left w:w="40" w:type="dxa"/>
-              <w:bottom w:w="40" w:type="dxa"/>
-              <w:right w:w="40" w:type="dxa"/>
-            </w:tcMar>
-            <w:vAlign w:val="center"/>
-            <w:hideMark/>
-          </w:tcPr>
-          <w:p>
-            <w:pPr>
-              <w:rPr>
-                <w:lang w:val="en-IN"/>
-              </w:rPr>
-            </w:pPr>
-            <w:r>
-              <w:rPr>
-                <w:lang w:val="en-IN"/>
-              </w:rPr>
-              <w:t xml:space="preserve">9 - </w:t>
-            </w:r>
-            <w:r>
-              <w:rPr>
-                <w:lang w:val="en-IN"/>
-              </w:rPr>
-              <w:t>14</w:t>
+            <w:tcW w:w="1010" w:type="dxa"/>
+            <w:tcBorders>
+              <w:top w:val="single" w:sz="6" w:space="0" w:color="CCCCCC"/>
+              <w:left w:val="single" w:sz="6" w:space="0" w:color="CCCCCC"/>
+              <w:bottom w:val="single" w:sz="6" w:space="0" w:color="CCCCCC"/>
+              <w:right w:val="single" w:sz="6" w:space="0" w:color="CCCCCC"/>
+            </w:tcBorders>
+            <w:tcMar>
+              <w:top w:w="40" w:type="dxa"/>
+              <w:left w:w="40" w:type="dxa"/>
+              <w:bottom w:w="40" w:type="dxa"/>
+              <w:right w:w="40" w:type="dxa"/>
+            </w:tcMar>
+            <w:vAlign w:val="center"/>
+            <w:hideMark/>
+          </w:tcPr>
+          <w:p>
+            <w:pPr>
+              <w:rPr>
+                <w:lang w:val="en-IN"/>
+              </w:rPr>
+            </w:pPr>
+            <w:r>
+              <w:rPr>
+                <w:lang w:val="en-IN"/>
+              </w:rPr>
+              <w:t>9 - 14</w:t>
             </w:r>
           </w:p>
         </w:tc>
@@ -3986,7 +4586,31 @@
         </w:tc>
         <w:tc>
           <w:tcPr>
-            <w:tcW w:w="1860" w:type="dxa"/>
+            <w:tcW w:w="4523" w:type="dxa"/>
+            <w:tcBorders>
+              <w:top w:val="single" w:sz="6" w:space="0" w:color="CCCCCC"/>
+              <w:left w:val="single" w:sz="6" w:space="0" w:color="CCCCCC"/>
+              <w:bottom w:val="single" w:sz="6" w:space="0" w:color="CCCCCC"/>
+              <w:right w:val="single" w:sz="6" w:space="0" w:color="CCCCCC"/>
+            </w:tcBorders>
+          </w:tcPr>
+          <w:p>
+            <w:pPr>
+              <w:rPr>
+                <w:lang w:val="en-IN"/>
+              </w:rPr>
+            </w:pPr>
+            <w:r>
+              <w:rPr>
+                <w:lang w:val="en-IN"/>
+              </w:rPr>
+              <w:t>Integrate all the components with each other to finalise the software as a whole.</w:t>
+            </w:r>
+          </w:p>
+        </w:tc>
+        <w:tc>
+          <w:tcPr>
+            <w:tcW w:w="1417" w:type="dxa"/>
             <w:tcBorders>
               <w:top w:val="single" w:sz="6" w:space="0" w:color="CCCCCC"/>
               <w:left w:val="single" w:sz="6" w:space="0" w:color="CCCCCC"/>
@@ -4050,7 +4674,7 @@
         </w:tc>
         <w:tc>
           <w:tcPr>
-            <w:tcW w:w="1134" w:type="dxa"/>
+            <w:tcW w:w="1010" w:type="dxa"/>
             <w:tcBorders>
               <w:top w:val="single" w:sz="6" w:space="0" w:color="CCCCCC"/>
               <w:left w:val="single" w:sz="6" w:space="0" w:color="CCCCCC"/>
@@ -4149,7 +4773,31 @@
         </w:tc>
         <w:tc>
           <w:tcPr>
-            <w:tcW w:w="1860" w:type="dxa"/>
+            <w:tcW w:w="4523" w:type="dxa"/>
+            <w:tcBorders>
+              <w:top w:val="single" w:sz="6" w:space="0" w:color="CCCCCC"/>
+              <w:left w:val="single" w:sz="6" w:space="0" w:color="CCCCCC"/>
+              <w:bottom w:val="single" w:sz="6" w:space="0" w:color="CCCCCC"/>
+              <w:right w:val="single" w:sz="6" w:space="0" w:color="CCCCCC"/>
+            </w:tcBorders>
+          </w:tcPr>
+          <w:p>
+            <w:pPr>
+              <w:rPr>
+                <w:lang w:val="en-IN"/>
+              </w:rPr>
+            </w:pPr>
+            <w:r>
+              <w:rPr>
+                <w:lang w:val="en-IN"/>
+              </w:rPr>
+              <w:t>Document and record the whole process, everything that was decided, challenges faced and solutions.</w:t>
+            </w:r>
+          </w:p>
+        </w:tc>
+        <w:tc>
+          <w:tcPr>
+            <w:tcW w:w="1417" w:type="dxa"/>
             <w:tcBorders>
               <w:top w:val="single" w:sz="6" w:space="0" w:color="CCCCCC"/>
               <w:left w:val="single" w:sz="6" w:space="0" w:color="CCCCCC"/>
@@ -4211,7 +4859,7 @@
         </w:tc>
         <w:tc>
           <w:tcPr>
-            <w:tcW w:w="1134" w:type="dxa"/>
+            <w:tcW w:w="1010" w:type="dxa"/>
             <w:tcBorders>
               <w:top w:val="single" w:sz="6" w:space="0" w:color="CCCCCC"/>
               <w:left w:val="single" w:sz="6" w:space="0" w:color="CCCCCC"/>
@@ -4247,7 +4895,28 @@
         </w:trPr>
         <w:tc>
           <w:tcPr>
-            <w:tcW w:w="9348" w:type="dxa"/>
+            <w:tcW w:w="775" w:type="dxa"/>
+            <w:tcBorders>
+              <w:top w:val="single" w:sz="6" w:space="0" w:color="CCCCCC"/>
+              <w:left w:val="single" w:sz="6" w:space="0" w:color="CCCCCC"/>
+              <w:bottom w:val="single" w:sz="6" w:space="0" w:color="CCCCCC"/>
+              <w:right w:val="single" w:sz="6" w:space="0" w:color="CCCCCC"/>
+            </w:tcBorders>
+            <w:shd w:val="clear" w:color="auto" w:fill="C0D7EC" w:themeFill="accent2" w:themeFillTint="66"/>
+          </w:tcPr>
+          <w:p>
+            <w:pPr>
+              <w:rPr>
+                <w:b/>
+                <w:bCs/>
+                <w:lang w:val="en-IN"/>
+              </w:rPr>
+            </w:pPr>
+          </w:p>
+        </w:tc>
+        <w:tc>
+          <w:tcPr>
+            <w:tcW w:w="10433" w:type="dxa"/>
             <w:gridSpan w:val="5"/>
             <w:tcBorders>
               <w:top w:val="single" w:sz="6" w:space="0" w:color="CCCCCC"/>
@@ -4347,13 +5016,43 @@
               <w:rPr>
                 <w:lang w:val="en-IN"/>
               </w:rPr>
-              <w:t>Analyse requirements and identify loopholdes</w:t>
-            </w:r>
-          </w:p>
-        </w:tc>
-        <w:tc>
-          <w:tcPr>
-            <w:tcW w:w="1860" w:type="dxa"/>
+              <w:t xml:space="preserve">Analyse requirements and identify </w:t>
+            </w:r>
+            <w:r>
+              <w:rPr>
+                <w:lang w:val="en-IN"/>
+              </w:rPr>
+              <w:t>loopholes</w:t>
+            </w:r>
+          </w:p>
+        </w:tc>
+        <w:tc>
+          <w:tcPr>
+            <w:tcW w:w="4523" w:type="dxa"/>
+            <w:tcBorders>
+              <w:top w:val="single" w:sz="6" w:space="0" w:color="CCCCCC"/>
+              <w:left w:val="single" w:sz="6" w:space="0" w:color="CCCCCC"/>
+              <w:bottom w:val="single" w:sz="6" w:space="0" w:color="CCCCCC"/>
+              <w:right w:val="single" w:sz="6" w:space="0" w:color="CCCCCC"/>
+            </w:tcBorders>
+          </w:tcPr>
+          <w:p>
+            <w:pPr>
+              <w:rPr>
+                <w:lang w:val="en-IN"/>
+              </w:rPr>
+            </w:pPr>
+            <w:r>
+              <w:rPr>
+                <w:lang w:val="en-IN"/>
+              </w:rPr>
+              <w:t xml:space="preserve">Analyse all the requirements and look for any loopholes that would cause problems with the software. </w:t>
+            </w:r>
+          </w:p>
+        </w:tc>
+        <w:tc>
+          <w:tcPr>
+            <w:tcW w:w="1417" w:type="dxa"/>
             <w:tcBorders>
               <w:top w:val="single" w:sz="6" w:space="0" w:color="CCCCCC"/>
               <w:left w:val="single" w:sz="6" w:space="0" w:color="CCCCCC"/>
@@ -4417,7 +5116,7 @@
         </w:tc>
         <w:tc>
           <w:tcPr>
-            <w:tcW w:w="1134" w:type="dxa"/>
+            <w:tcW w:w="1010" w:type="dxa"/>
             <w:tcBorders>
               <w:top w:val="single" w:sz="6" w:space="0" w:color="CCCCCC"/>
               <w:left w:val="single" w:sz="6" w:space="0" w:color="CCCCCC"/>
@@ -4518,7 +5217,31 @@
         </w:tc>
         <w:tc>
           <w:tcPr>
-            <w:tcW w:w="1860" w:type="dxa"/>
+            <w:tcW w:w="4523" w:type="dxa"/>
+            <w:tcBorders>
+              <w:top w:val="single" w:sz="6" w:space="0" w:color="CCCCCC"/>
+              <w:left w:val="single" w:sz="6" w:space="0" w:color="CCCCCC"/>
+              <w:bottom w:val="single" w:sz="6" w:space="0" w:color="CCCCCC"/>
+              <w:right w:val="single" w:sz="6" w:space="0" w:color="CCCCCC"/>
+            </w:tcBorders>
+          </w:tcPr>
+          <w:p>
+            <w:pPr>
+              <w:rPr>
+                <w:lang w:val="en-IN"/>
+              </w:rPr>
+            </w:pPr>
+            <w:r>
+              <w:rPr>
+                <w:lang w:val="en-IN"/>
+              </w:rPr>
+              <w:t xml:space="preserve">Prepare a testing plan that covers unit and coverage testing. </w:t>
+            </w:r>
+          </w:p>
+        </w:tc>
+        <w:tc>
+          <w:tcPr>
+            <w:tcW w:w="1417" w:type="dxa"/>
             <w:tcBorders>
               <w:top w:val="single" w:sz="6" w:space="0" w:color="CCCCCC"/>
               <w:left w:val="single" w:sz="6" w:space="0" w:color="CCCCCC"/>
@@ -4582,7 +5305,7 @@
         </w:tc>
         <w:tc>
           <w:tcPr>
-            <w:tcW w:w="1134" w:type="dxa"/>
+            <w:tcW w:w="1010" w:type="dxa"/>
             <w:tcBorders>
               <w:top w:val="single" w:sz="6" w:space="0" w:color="CCCCCC"/>
               <w:left w:val="single" w:sz="6" w:space="0" w:color="CCCCCC"/>
@@ -4645,6 +5368,7 @@
               <w:rPr>
                 <w:lang w:val="en-IN"/>
               </w:rPr>
+              <w:lastRenderedPageBreak/>
               <w:t>22</w:t>
             </w:r>
           </w:p>
@@ -4683,7 +5407,31 @@
         </w:tc>
         <w:tc>
           <w:tcPr>
-            <w:tcW w:w="1860" w:type="dxa"/>
+            <w:tcW w:w="4523" w:type="dxa"/>
+            <w:tcBorders>
+              <w:top w:val="single" w:sz="6" w:space="0" w:color="CCCCCC"/>
+              <w:left w:val="single" w:sz="6" w:space="0" w:color="CCCCCC"/>
+              <w:bottom w:val="single" w:sz="6" w:space="0" w:color="CCCCCC"/>
+              <w:right w:val="single" w:sz="6" w:space="0" w:color="CCCCCC"/>
+            </w:tcBorders>
+          </w:tcPr>
+          <w:p>
+            <w:pPr>
+              <w:rPr>
+                <w:lang w:val="en-IN"/>
+              </w:rPr>
+            </w:pPr>
+            <w:r>
+              <w:rPr>
+                <w:lang w:val="en-IN"/>
+              </w:rPr>
+              <w:t>Develop enough test cases to cover every possible output including the ones that could throw errors.</w:t>
+            </w:r>
+          </w:p>
+        </w:tc>
+        <w:tc>
+          <w:tcPr>
+            <w:tcW w:w="1417" w:type="dxa"/>
             <w:tcBorders>
               <w:top w:val="single" w:sz="6" w:space="0" w:color="CCCCCC"/>
               <w:left w:val="single" w:sz="6" w:space="0" w:color="CCCCCC"/>
@@ -4747,7 +5495,7 @@
         </w:tc>
         <w:tc>
           <w:tcPr>
-            <w:tcW w:w="1134" w:type="dxa"/>
+            <w:tcW w:w="1010" w:type="dxa"/>
             <w:tcBorders>
               <w:top w:val="single" w:sz="6" w:space="0" w:color="CCCCCC"/>
               <w:left w:val="single" w:sz="6" w:space="0" w:color="CCCCCC"/>
@@ -4846,7 +5594,31 @@
         </w:tc>
         <w:tc>
           <w:tcPr>
-            <w:tcW w:w="1860" w:type="dxa"/>
+            <w:tcW w:w="4523" w:type="dxa"/>
+            <w:tcBorders>
+              <w:top w:val="single" w:sz="6" w:space="0" w:color="CCCCCC"/>
+              <w:left w:val="single" w:sz="6" w:space="0" w:color="CCCCCC"/>
+              <w:bottom w:val="single" w:sz="6" w:space="0" w:color="CCCCCC"/>
+              <w:right w:val="single" w:sz="6" w:space="0" w:color="CCCCCC"/>
+            </w:tcBorders>
+          </w:tcPr>
+          <w:p>
+            <w:pPr>
+              <w:rPr>
+                <w:lang w:val="en-IN"/>
+              </w:rPr>
+            </w:pPr>
+            <w:r>
+              <w:rPr>
+                <w:lang w:val="en-IN"/>
+              </w:rPr>
+              <w:t>Run all test cases, record all the outputs, expected or unexpected.</w:t>
+            </w:r>
+          </w:p>
+        </w:tc>
+        <w:tc>
+          <w:tcPr>
+            <w:tcW w:w="1417" w:type="dxa"/>
             <w:tcBorders>
               <w:top w:val="single" w:sz="6" w:space="0" w:color="CCCCCC"/>
               <w:left w:val="single" w:sz="6" w:space="0" w:color="CCCCCC"/>
@@ -4908,7 +5680,7 @@
         </w:tc>
         <w:tc>
           <w:tcPr>
-            <w:tcW w:w="1134" w:type="dxa"/>
+            <w:tcW w:w="1010" w:type="dxa"/>
             <w:tcBorders>
               <w:top w:val="single" w:sz="6" w:space="0" w:color="CCCCCC"/>
               <w:left w:val="single" w:sz="6" w:space="0" w:color="CCCCCC"/>
@@ -5006,7 +5778,31 @@
         </w:tc>
         <w:tc>
           <w:tcPr>
-            <w:tcW w:w="1860" w:type="dxa"/>
+            <w:tcW w:w="4523" w:type="dxa"/>
+            <w:tcBorders>
+              <w:top w:val="single" w:sz="6" w:space="0" w:color="CCCCCC"/>
+              <w:left w:val="single" w:sz="6" w:space="0" w:color="CCCCCC"/>
+              <w:bottom w:val="single" w:sz="6" w:space="0" w:color="CCCCCC"/>
+              <w:right w:val="single" w:sz="6" w:space="0" w:color="CCCCCC"/>
+            </w:tcBorders>
+          </w:tcPr>
+          <w:p>
+            <w:pPr>
+              <w:rPr>
+                <w:lang w:val="en-IN"/>
+              </w:rPr>
+            </w:pPr>
+            <w:r>
+              <w:rPr>
+                <w:lang w:val="en-IN"/>
+              </w:rPr>
+              <w:t>Do a real world User acceptance testing, and record all the outcomes from that.</w:t>
+            </w:r>
+          </w:p>
+        </w:tc>
+        <w:tc>
+          <w:tcPr>
+            <w:tcW w:w="1417" w:type="dxa"/>
             <w:tcBorders>
               <w:top w:val="single" w:sz="6" w:space="0" w:color="CCCCCC"/>
               <w:left w:val="single" w:sz="6" w:space="0" w:color="CCCCCC"/>
@@ -5068,7 +5864,7 @@
         </w:tc>
         <w:tc>
           <w:tcPr>
-            <w:tcW w:w="1134" w:type="dxa"/>
+            <w:tcW w:w="1010" w:type="dxa"/>
             <w:tcBorders>
               <w:top w:val="single" w:sz="6" w:space="0" w:color="CCCCCC"/>
               <w:left w:val="single" w:sz="6" w:space="0" w:color="CCCCCC"/>
@@ -5166,7 +5962,45 @@
         </w:tc>
         <w:tc>
           <w:tcPr>
-            <w:tcW w:w="1860" w:type="dxa"/>
+            <w:tcW w:w="4523" w:type="dxa"/>
+            <w:tcBorders>
+              <w:top w:val="single" w:sz="6" w:space="0" w:color="CCCCCC"/>
+              <w:left w:val="single" w:sz="6" w:space="0" w:color="CCCCCC"/>
+              <w:bottom w:val="single" w:sz="6" w:space="0" w:color="CCCCCC"/>
+              <w:right w:val="single" w:sz="6" w:space="0" w:color="CCCCCC"/>
+            </w:tcBorders>
+          </w:tcPr>
+          <w:p>
+            <w:pPr>
+              <w:rPr>
+                <w:lang w:val="en-IN"/>
+              </w:rPr>
+            </w:pPr>
+            <w:r>
+              <w:rPr>
+                <w:lang w:val="en-IN"/>
+              </w:rPr>
+              <w:t xml:space="preserve">Prepare a report by combining the outcomes of all the </w:t>
+            </w:r>
+            <w:proofErr w:type="spellStart"/>
+            <w:r>
+              <w:rPr>
+                <w:lang w:val="en-IN"/>
+              </w:rPr>
+              <w:t>testings</w:t>
+            </w:r>
+            <w:proofErr w:type="spellEnd"/>
+            <w:r>
+              <w:rPr>
+                <w:lang w:val="en-IN"/>
+              </w:rPr>
+              <w:t xml:space="preserve"> with additional comments. Check if further development is required or the software can be deployed.</w:t>
+            </w:r>
+          </w:p>
+        </w:tc>
+        <w:tc>
+          <w:tcPr>
+            <w:tcW w:w="1417" w:type="dxa"/>
             <w:tcBorders>
               <w:top w:val="single" w:sz="6" w:space="0" w:color="CCCCCC"/>
               <w:left w:val="single" w:sz="6" w:space="0" w:color="CCCCCC"/>
@@ -5228,7 +6062,7 @@
         </w:tc>
         <w:tc>
           <w:tcPr>
-            <w:tcW w:w="1134" w:type="dxa"/>
+            <w:tcW w:w="1010" w:type="dxa"/>
             <w:tcBorders>
               <w:top w:val="single" w:sz="6" w:space="0" w:color="CCCCCC"/>
               <w:left w:val="single" w:sz="6" w:space="0" w:color="CCCCCC"/>
@@ -5264,7 +6098,28 @@
         </w:trPr>
         <w:tc>
           <w:tcPr>
-            <w:tcW w:w="9348" w:type="dxa"/>
+            <w:tcW w:w="775" w:type="dxa"/>
+            <w:tcBorders>
+              <w:top w:val="single" w:sz="6" w:space="0" w:color="CCCCCC"/>
+              <w:left w:val="single" w:sz="6" w:space="0" w:color="CCCCCC"/>
+              <w:bottom w:val="single" w:sz="6" w:space="0" w:color="CCCCCC"/>
+              <w:right w:val="single" w:sz="6" w:space="0" w:color="CCCCCC"/>
+            </w:tcBorders>
+            <w:shd w:val="clear" w:color="auto" w:fill="C0D7EC" w:themeFill="accent2" w:themeFillTint="66"/>
+          </w:tcPr>
+          <w:p>
+            <w:pPr>
+              <w:rPr>
+                <w:b/>
+                <w:bCs/>
+                <w:lang w:val="en-IN"/>
+              </w:rPr>
+            </w:pPr>
+          </w:p>
+        </w:tc>
+        <w:tc>
+          <w:tcPr>
+            <w:tcW w:w="10433" w:type="dxa"/>
             <w:gridSpan w:val="5"/>
             <w:tcBorders>
               <w:top w:val="single" w:sz="6" w:space="0" w:color="CCCCCC"/>
@@ -5368,7 +6223,31 @@
         </w:tc>
         <w:tc>
           <w:tcPr>
-            <w:tcW w:w="1860" w:type="dxa"/>
+            <w:tcW w:w="4523" w:type="dxa"/>
+            <w:tcBorders>
+              <w:top w:val="single" w:sz="6" w:space="0" w:color="CCCCCC"/>
+              <w:left w:val="single" w:sz="6" w:space="0" w:color="CCCCCC"/>
+              <w:bottom w:val="single" w:sz="6" w:space="0" w:color="CCCCCC"/>
+              <w:right w:val="single" w:sz="6" w:space="0" w:color="CCCCCC"/>
+            </w:tcBorders>
+          </w:tcPr>
+          <w:p>
+            <w:pPr>
+              <w:rPr>
+                <w:lang w:val="en-IN"/>
+              </w:rPr>
+            </w:pPr>
+            <w:r>
+              <w:rPr>
+                <w:lang w:val="en-IN"/>
+              </w:rPr>
+              <w:t>Document the whole process, from requirements to testing and compile all the reports.</w:t>
+            </w:r>
+          </w:p>
+        </w:tc>
+        <w:tc>
+          <w:tcPr>
+            <w:tcW w:w="1417" w:type="dxa"/>
             <w:tcBorders>
               <w:top w:val="single" w:sz="6" w:space="0" w:color="CCCCCC"/>
               <w:left w:val="single" w:sz="6" w:space="0" w:color="CCCCCC"/>
@@ -5430,7 +6309,7 @@
         </w:tc>
         <w:tc>
           <w:tcPr>
-            <w:tcW w:w="1134" w:type="dxa"/>
+            <w:tcW w:w="1010" w:type="dxa"/>
             <w:tcBorders>
               <w:top w:val="single" w:sz="6" w:space="0" w:color="CCCCCC"/>
               <w:left w:val="single" w:sz="6" w:space="0" w:color="CCCCCC"/>
@@ -5528,7 +6407,31 @@
         </w:tc>
         <w:tc>
           <w:tcPr>
-            <w:tcW w:w="1860" w:type="dxa"/>
+            <w:tcW w:w="4523" w:type="dxa"/>
+            <w:tcBorders>
+              <w:top w:val="single" w:sz="6" w:space="0" w:color="CCCCCC"/>
+              <w:left w:val="single" w:sz="6" w:space="0" w:color="CCCCCC"/>
+              <w:bottom w:val="single" w:sz="6" w:space="0" w:color="CCCCCC"/>
+              <w:right w:val="single" w:sz="6" w:space="0" w:color="CCCCCC"/>
+            </w:tcBorders>
+          </w:tcPr>
+          <w:p>
+            <w:pPr>
+              <w:rPr>
+                <w:lang w:val="en-IN"/>
+              </w:rPr>
+            </w:pPr>
+            <w:r>
+              <w:rPr>
+                <w:lang w:val="en-IN"/>
+              </w:rPr>
+              <w:t>Configure the system to be installed in line with requirements provided by client, and make an installation guide.</w:t>
+            </w:r>
+          </w:p>
+        </w:tc>
+        <w:tc>
+          <w:tcPr>
+            <w:tcW w:w="1417" w:type="dxa"/>
             <w:tcBorders>
               <w:top w:val="single" w:sz="6" w:space="0" w:color="CCCCCC"/>
               <w:left w:val="single" w:sz="6" w:space="0" w:color="CCCCCC"/>
@@ -5590,7 +6493,7 @@
         </w:tc>
         <w:tc>
           <w:tcPr>
-            <w:tcW w:w="1134" w:type="dxa"/>
+            <w:tcW w:w="1010" w:type="dxa"/>
             <w:tcBorders>
               <w:top w:val="single" w:sz="6" w:space="0" w:color="CCCCCC"/>
               <w:left w:val="single" w:sz="6" w:space="0" w:color="CCCCCC"/>
@@ -5688,38 +6591,56 @@
         </w:tc>
         <w:tc>
           <w:tcPr>
-            <w:tcW w:w="1860" w:type="dxa"/>
-            <w:tcBorders>
-              <w:top w:val="single" w:sz="6" w:space="0" w:color="CCCCCC"/>
-              <w:left w:val="single" w:sz="6" w:space="0" w:color="CCCCCC"/>
-              <w:bottom w:val="single" w:sz="6" w:space="0" w:color="CCCCCC"/>
-              <w:right w:val="single" w:sz="6" w:space="0" w:color="CCCCCC"/>
-            </w:tcBorders>
-            <w:tcMar>
-              <w:top w:w="40" w:type="dxa"/>
-              <w:left w:w="40" w:type="dxa"/>
-              <w:bottom w:w="40" w:type="dxa"/>
-              <w:right w:w="40" w:type="dxa"/>
-            </w:tcMar>
-            <w:vAlign w:val="center"/>
-          </w:tcPr>
-          <w:p>
-            <w:pPr>
-              <w:rPr>
-                <w:lang w:val="en-IN"/>
-              </w:rPr>
-            </w:pPr>
-            <w:r>
-              <w:rPr>
-                <w:lang w:val="en-IN"/>
-              </w:rPr>
-              <w:t>16</w:t>
-            </w:r>
-            <w:r>
-              <w:rPr>
-                <w:lang w:val="en-IN"/>
-              </w:rPr>
-              <w:t xml:space="preserve"> hours</w:t>
+            <w:tcW w:w="4523" w:type="dxa"/>
+            <w:tcBorders>
+              <w:top w:val="single" w:sz="6" w:space="0" w:color="CCCCCC"/>
+              <w:left w:val="single" w:sz="6" w:space="0" w:color="CCCCCC"/>
+              <w:bottom w:val="single" w:sz="6" w:space="0" w:color="CCCCCC"/>
+              <w:right w:val="single" w:sz="6" w:space="0" w:color="CCCCCC"/>
+            </w:tcBorders>
+          </w:tcPr>
+          <w:p>
+            <w:pPr>
+              <w:rPr>
+                <w:lang w:val="en-IN"/>
+              </w:rPr>
+            </w:pPr>
+            <w:r>
+              <w:rPr>
+                <w:lang w:val="en-IN"/>
+              </w:rPr>
+              <w:t xml:space="preserve">Deploy the software in accordance with client requirements. </w:t>
+            </w:r>
+          </w:p>
+        </w:tc>
+        <w:tc>
+          <w:tcPr>
+            <w:tcW w:w="1417" w:type="dxa"/>
+            <w:tcBorders>
+              <w:top w:val="single" w:sz="6" w:space="0" w:color="CCCCCC"/>
+              <w:left w:val="single" w:sz="6" w:space="0" w:color="CCCCCC"/>
+              <w:bottom w:val="single" w:sz="6" w:space="0" w:color="CCCCCC"/>
+              <w:right w:val="single" w:sz="6" w:space="0" w:color="CCCCCC"/>
+            </w:tcBorders>
+            <w:tcMar>
+              <w:top w:w="40" w:type="dxa"/>
+              <w:left w:w="40" w:type="dxa"/>
+              <w:bottom w:w="40" w:type="dxa"/>
+              <w:right w:w="40" w:type="dxa"/>
+            </w:tcMar>
+            <w:vAlign w:val="center"/>
+          </w:tcPr>
+          <w:p>
+            <w:pPr>
+              <w:rPr>
+                <w:lang w:val="en-IN"/>
+              </w:rPr>
+            </w:pPr>
+            <w:r>
+              <w:rPr>
+                <w:lang w:val="en-IN"/>
+              </w:rPr>
+              <w:t>16 hours</w:t>
             </w:r>
           </w:p>
         </w:tc>
@@ -5756,38 +6677,32 @@
         </w:tc>
         <w:tc>
           <w:tcPr>
-            <w:tcW w:w="1134" w:type="dxa"/>
-            <w:tcBorders>
-              <w:top w:val="single" w:sz="6" w:space="0" w:color="CCCCCC"/>
-              <w:left w:val="single" w:sz="6" w:space="0" w:color="CCCCCC"/>
-              <w:bottom w:val="single" w:sz="6" w:space="0" w:color="CCCCCC"/>
-              <w:right w:val="single" w:sz="6" w:space="0" w:color="CCCCCC"/>
-            </w:tcBorders>
-            <w:tcMar>
-              <w:top w:w="40" w:type="dxa"/>
-              <w:left w:w="40" w:type="dxa"/>
-              <w:bottom w:w="40" w:type="dxa"/>
-              <w:right w:w="40" w:type="dxa"/>
-            </w:tcMar>
-            <w:vAlign w:val="center"/>
-          </w:tcPr>
-          <w:p>
-            <w:pPr>
-              <w:rPr>
-                <w:lang w:val="en-IN"/>
-              </w:rPr>
-            </w:pPr>
-            <w:r>
-              <w:rPr>
-                <w:lang w:val="en-IN"/>
-              </w:rPr>
-              <w:t>22</w:t>
-            </w:r>
-            <w:r>
-              <w:rPr>
-                <w:lang w:val="en-IN"/>
-              </w:rPr>
-              <w:t>, 23</w:t>
+            <w:tcW w:w="1010" w:type="dxa"/>
+            <w:tcBorders>
+              <w:top w:val="single" w:sz="6" w:space="0" w:color="CCCCCC"/>
+              <w:left w:val="single" w:sz="6" w:space="0" w:color="CCCCCC"/>
+              <w:bottom w:val="single" w:sz="6" w:space="0" w:color="CCCCCC"/>
+              <w:right w:val="single" w:sz="6" w:space="0" w:color="CCCCCC"/>
+            </w:tcBorders>
+            <w:tcMar>
+              <w:top w:w="40" w:type="dxa"/>
+              <w:left w:w="40" w:type="dxa"/>
+              <w:bottom w:w="40" w:type="dxa"/>
+              <w:right w:w="40" w:type="dxa"/>
+            </w:tcMar>
+            <w:vAlign w:val="center"/>
+          </w:tcPr>
+          <w:p>
+            <w:pPr>
+              <w:rPr>
+                <w:lang w:val="en-IN"/>
+              </w:rPr>
+            </w:pPr>
+            <w:r>
+              <w:rPr>
+                <w:lang w:val="en-IN"/>
+              </w:rPr>
+              <w:t>22, 23</w:t>
             </w:r>
           </w:p>
         </w:tc>
@@ -5823,6 +6738,7 @@
               <w:rPr>
                 <w:lang w:val="en-IN"/>
               </w:rPr>
+              <w:lastRenderedPageBreak/>
               <w:t>29</w:t>
             </w:r>
           </w:p>
@@ -5860,7 +6776,31 @@
         </w:tc>
         <w:tc>
           <w:tcPr>
-            <w:tcW w:w="1860" w:type="dxa"/>
+            <w:tcW w:w="4523" w:type="dxa"/>
+            <w:tcBorders>
+              <w:top w:val="single" w:sz="6" w:space="0" w:color="CCCCCC"/>
+              <w:left w:val="single" w:sz="6" w:space="0" w:color="CCCCCC"/>
+              <w:bottom w:val="single" w:sz="6" w:space="0" w:color="CCCCCC"/>
+              <w:right w:val="single" w:sz="6" w:space="0" w:color="CCCCCC"/>
+            </w:tcBorders>
+          </w:tcPr>
+          <w:p>
+            <w:pPr>
+              <w:rPr>
+                <w:lang w:val="en-IN"/>
+              </w:rPr>
+            </w:pPr>
+            <w:r>
+              <w:rPr>
+                <w:lang w:val="en-IN"/>
+              </w:rPr>
+              <w:t>Make a maintenance plan, explain it to client and perform maintenance whenever required.</w:t>
+            </w:r>
+          </w:p>
+        </w:tc>
+        <w:tc>
+          <w:tcPr>
+            <w:tcW w:w="1417" w:type="dxa"/>
             <w:tcBorders>
               <w:top w:val="single" w:sz="6" w:space="0" w:color="CCCCCC"/>
               <w:left w:val="single" w:sz="6" w:space="0" w:color="CCCCCC"/>
@@ -5922,7 +6862,7 @@
         </w:tc>
         <w:tc>
           <w:tcPr>
-            <w:tcW w:w="1134" w:type="dxa"/>
+            <w:tcW w:w="1010" w:type="dxa"/>
             <w:tcBorders>
               <w:top w:val="single" w:sz="6" w:space="0" w:color="CCCCCC"/>
               <w:left w:val="single" w:sz="6" w:space="0" w:color="CCCCCC"/>
@@ -5966,7 +6906,7 @@
           <w:color w:val="FF0000"/>
         </w:rPr>
         <w:sectPr>
-          <w:pgSz w:w="11906" w:h="16838"/>
+          <w:pgSz w:w="16838" w:h="11906" w:orient="landscape"/>
           <w:pgMar w:top="1440" w:right="1440" w:bottom="1440" w:left="1440" w:header="708" w:footer="708" w:gutter="0"/>
           <w:cols w:space="708"/>
           <w:docGrid w:linePitch="360"/>
@@ -5994,10 +6934,10 @@
           <w:noProof/>
         </w:rPr>
         <w:drawing>
-          <wp:inline distT="0" distB="0" distL="0" distR="0" wp14:anchorId="696E0206" wp14:editId="678624EF">
-            <wp:extent cx="8801100" cy="5168900"/>
-            <wp:effectExtent l="19050" t="19050" r="19050" b="12700"/>
-            <wp:docPr id="57591536" name="Picture 5"/>
+          <wp:inline distT="0" distB="0" distL="0" distR="0" wp14:anchorId="4F7B8A91" wp14:editId="485E8B00">
+            <wp:extent cx="8863330" cy="4255770"/>
+            <wp:effectExtent l="0" t="0" r="1270" b="0"/>
+            <wp:docPr id="1471452075" name="Picture 2"/>
             <wp:cNvGraphicFramePr>
               <a:graphicFrameLocks xmlns:a="http://schemas.openxmlformats.org/drawingml/2006/main" noChangeAspect="1"/>
             </wp:cNvGraphicFramePr>
@@ -6005,38 +6945,29 @@
               <a:graphicData uri="http://schemas.openxmlformats.org/drawingml/2006/picture">
                 <pic:pic xmlns:pic="http://schemas.openxmlformats.org/drawingml/2006/picture">
                   <pic:nvPicPr>
-                    <pic:cNvPr id="0" name="Picture 2"/>
-                    <pic:cNvPicPr>
-                      <a:picLocks noChangeAspect="1" noChangeArrowheads="1"/>
-                    </pic:cNvPicPr>
+                    <pic:cNvPr id="1471452075" name="Picture 1471452075"/>
+                    <pic:cNvPicPr/>
                   </pic:nvPicPr>
                   <pic:blipFill>
-                    <a:blip r:embed="rId9" cstate="print">
+                    <a:blip r:embed="rId9">
                       <a:extLst>
                         <a:ext uri="{28A0092B-C50C-407E-A947-70E740481C1C}">
                           <a14:useLocalDpi xmlns:a14="http://schemas.microsoft.com/office/drawing/2010/main" val="0"/>
                         </a:ext>
                       </a:extLst>
                     </a:blip>
-                    <a:srcRect/>
                     <a:stretch>
                       <a:fillRect/>
                     </a:stretch>
                   </pic:blipFill>
-                  <pic:spPr bwMode="auto">
+                  <pic:spPr>
                     <a:xfrm>
                       <a:off x="0" y="0"/>
-                      <a:ext cx="8801100" cy="5168900"/>
+                      <a:ext cx="8863330" cy="4255770"/>
                     </a:xfrm>
                     <a:prstGeom prst="rect">
                       <a:avLst/>
                     </a:prstGeom>
-                    <a:noFill/>
-                    <a:ln>
-                      <a:solidFill>
-                        <a:schemeClr val="tx1"/>
-                      </a:solidFill>
-                    </a:ln>
                   </pic:spPr>
                 </pic:pic>
               </a:graphicData>

</xml_diff>

<commit_message>
Final changes and completed docs
</commit_message>
<xml_diff>
--- a/Project Plan.docx
+++ b/Project Plan.docx
@@ -48,7 +48,6 @@
           <w:shd w:val="clear" w:color="auto" w:fill="FFFFFF"/>
         </w:rPr>
       </w:pPr>
-      <w:proofErr w:type="spellStart"/>
       <w:r>
         <w:rPr>
           <w:rStyle w:val="normaltextrun"/>
@@ -57,62 +56,7 @@
           <w:shd w:val="clear" w:color="auto" w:fill="FFFFFF"/>
           <w:lang w:val="en-GB"/>
         </w:rPr>
-        <w:t>Nivethaa</w:t>
-      </w:r>
-      <w:proofErr w:type="spellEnd"/>
-      <w:r>
-        <w:rPr>
-          <w:rStyle w:val="normaltextrun"/>
-          <w:rFonts w:ascii="Calibri" w:hAnsi="Calibri" w:cs="Calibri"/>
-          <w:color w:val="000000"/>
-          <w:shd w:val="clear" w:color="auto" w:fill="FFFFFF"/>
-          <w:lang w:val="en-GB"/>
-        </w:rPr>
-        <w:t xml:space="preserve"> </w:t>
-      </w:r>
-      <w:proofErr w:type="spellStart"/>
-      <w:r>
-        <w:rPr>
-          <w:rStyle w:val="normaltextrun"/>
-          <w:rFonts w:ascii="Calibri" w:hAnsi="Calibri" w:cs="Calibri"/>
-          <w:color w:val="000000"/>
-          <w:shd w:val="clear" w:color="auto" w:fill="FFFFFF"/>
-          <w:lang w:val="en-GB"/>
-        </w:rPr>
-        <w:t>Elangovan</w:t>
-      </w:r>
-      <w:proofErr w:type="spellEnd"/>
-      <w:r>
-        <w:rPr>
-          <w:rStyle w:val="normaltextrun"/>
-          <w:rFonts w:ascii="Calibri" w:hAnsi="Calibri" w:cs="Calibri"/>
-          <w:color w:val="000000"/>
-          <w:shd w:val="clear" w:color="auto" w:fill="FFFFFF"/>
-          <w:lang w:val="en-GB"/>
-        </w:rPr>
-        <w:t xml:space="preserve"> </w:t>
-      </w:r>
-      <w:proofErr w:type="gramStart"/>
-      <w:r>
-        <w:rPr>
-          <w:rStyle w:val="normaltextrun"/>
-          <w:rFonts w:ascii="Calibri" w:hAnsi="Calibri" w:cs="Calibri"/>
-          <w:color w:val="000000"/>
-          <w:shd w:val="clear" w:color="auto" w:fill="FFFFFF"/>
-          <w:lang w:val="en-GB"/>
-        </w:rPr>
-        <w:t>( s</w:t>
-      </w:r>
-      <w:proofErr w:type="gramEnd"/>
-      <w:r>
-        <w:rPr>
-          <w:rStyle w:val="normaltextrun"/>
-          <w:rFonts w:ascii="Calibri" w:hAnsi="Calibri" w:cs="Calibri"/>
-          <w:color w:val="000000"/>
-          <w:shd w:val="clear" w:color="auto" w:fill="FFFFFF"/>
-          <w:lang w:val="en-GB"/>
-        </w:rPr>
-        <w:t>5298899 )</w:t>
+        <w:t>Nivethaa Elangovan ( s5298899 )</w:t>
       </w:r>
       <w:r>
         <w:rPr>
@@ -862,21 +806,7 @@
         <w:rPr>
           <w:iCs/>
         </w:rPr>
-        <w:t xml:space="preserve">NYC Restaurant inspection dataset has been taken from Kaggle which contains a lot of Restaurant inspection data collected by the Department of Health in NYC. The data covers all of NYC from 2010 over a period of 7 years. The data gives us details of the violations done by each restaurant with their record details. The main attributes recorded for each restaurant are suburb, cuisine, inspection date, inspection type, Violation code, description, </w:t>
-      </w:r>
-      <w:proofErr w:type="gramStart"/>
-      <w:r>
-        <w:rPr>
-          <w:iCs/>
-        </w:rPr>
-        <w:t>score</w:t>
-      </w:r>
-      <w:proofErr w:type="gramEnd"/>
-      <w:r>
-        <w:rPr>
-          <w:iCs/>
-        </w:rPr>
-        <w:t xml:space="preserve"> and grade(A-F). </w:t>
+        <w:t xml:space="preserve">NYC Restaurant inspection dataset has been taken from Kaggle which contains a lot of Restaurant inspection data collected by the Department of Health in NYC. The data covers all of NYC from 2010 over a period of 7 years. The data gives us details of the violations done by each restaurant with their record details. The main attributes recorded for each restaurant are suburb, cuisine, inspection date, inspection type, Violation code, description, score and grade(A-F). </w:t>
       </w:r>
       <w:r>
         <w:t>(</w:t>
@@ -1022,21 +952,7 @@
         <w:rPr>
           <w:iCs/>
         </w:rPr>
-        <w:t xml:space="preserve">Allow users to retrieve data with </w:t>
-      </w:r>
-      <w:proofErr w:type="gramStart"/>
-      <w:r>
-        <w:rPr>
-          <w:iCs/>
-        </w:rPr>
-        <w:t>particular keywords</w:t>
-      </w:r>
-      <w:proofErr w:type="gramEnd"/>
-      <w:r>
-        <w:rPr>
-          <w:iCs/>
-        </w:rPr>
-        <w:t>.</w:t>
+        <w:t>Allow users to retrieve data with particular keywords.</w:t>
       </w:r>
     </w:p>
     <w:p>
@@ -1077,15 +993,7 @@
         <w:ind w:firstLine="716"/>
       </w:pPr>
       <w:r>
-        <w:t xml:space="preserve">The scope of the project plan is to provide information about how the program or system will be created with proper planning and time allocated. The work breakdown structure gives an idea of the phases of the project. The activity definition and estimation </w:t>
-      </w:r>
-      <w:proofErr w:type="gramStart"/>
-      <w:r>
-        <w:t>shows</w:t>
-      </w:r>
-      <w:proofErr w:type="gramEnd"/>
-      <w:r>
-        <w:t xml:space="preserve"> what is to be done during the phase</w:t>
+        <w:t>The scope of the project plan is to provide information about how the program or system will be created with proper planning and time allocated. The work breakdown structure gives an idea of the phases of the project. The activity definition and estimation shows what is to be done during the phase</w:t>
       </w:r>
       <w:r>
         <w:t xml:space="preserve"> like resources</w:t>
@@ -1117,29 +1025,13 @@
         <w:jc w:val="both"/>
       </w:pPr>
       <w:r>
-        <w:t xml:space="preserve">The document consists of three major contents to enable proper project planning. They are Work breakdown structure, Activity definition and Gantt chart. The work breakdown structure divides each </w:t>
-      </w:r>
-      <w:proofErr w:type="gramStart"/>
-      <w:r>
-        <w:t>tasks</w:t>
-      </w:r>
-      <w:proofErr w:type="gramEnd"/>
-      <w:r>
-        <w:t xml:space="preserve"> or phases into multiple steps and sets a guideline or flow chart for the entire project. The Activity definition &amp; estimation provide a more detailed approach to how each step is accomplished</w:t>
+        <w:t>The document consists of three major contents to enable proper project planning. They are Work breakdown structure, Activity definition and Gantt chart. The work breakdown structure divides each tasks or phases into multiple steps and sets a guideline or flow chart for the entire project. The Activity definition &amp; estimation provide a more detailed approach to how each step is accomplished</w:t>
       </w:r>
       <w:r>
         <w:t xml:space="preserve"> and resources assigned</w:t>
       </w:r>
       <w:r>
-        <w:t xml:space="preserve">. Gantt chart is used to schedule the project activities into time frames and marked by different phases or development. This </w:t>
-      </w:r>
-      <w:proofErr w:type="gramStart"/>
-      <w:r>
-        <w:t>make</w:t>
-      </w:r>
-      <w:proofErr w:type="gramEnd"/>
-      <w:r>
-        <w:t xml:space="preserve"> it easy to keep track of the dates from start to finish.</w:t>
+        <w:t>. Gantt chart is used to schedule the project activities into time frames and marked by different phases or development. This make it easy to keep track of the dates from start to finish.</w:t>
       </w:r>
     </w:p>
     <w:p/>
@@ -1625,8 +1517,17 @@
             </w:tcBorders>
           </w:tcPr>
           <w:p>
-            <w:r>
-              <w:t>Meet the client an get the requirements from them.</w:t>
+            <w:pPr>
+              <w:jc w:val="both"/>
+            </w:pPr>
+            <w:r>
+              <w:t>Meet the client an</w:t>
+            </w:r>
+            <w:r>
+              <w:t xml:space="preserve">d eliciting </w:t>
+            </w:r>
+            <w:r>
+              <w:t>the requirements.</w:t>
             </w:r>
           </w:p>
         </w:tc>
@@ -1798,8 +1699,17 @@
             </w:tcBorders>
           </w:tcPr>
           <w:p>
-            <w:r>
-              <w:t>Discuss the requirements given by the client with your team, and make sure everyone understands them.</w:t>
+            <w:pPr>
+              <w:jc w:val="both"/>
+            </w:pPr>
+            <w:r>
+              <w:t xml:space="preserve">Discuss the requirements given by the client with </w:t>
+            </w:r>
+            <w:r>
+              <w:t>the</w:t>
+            </w:r>
+            <w:r>
+              <w:t xml:space="preserve"> team, and make sure everyone understands them.</w:t>
             </w:r>
           </w:p>
         </w:tc>
@@ -1971,6 +1881,9 @@
             </w:tcBorders>
           </w:tcPr>
           <w:p>
+            <w:pPr>
+              <w:jc w:val="both"/>
+            </w:pPr>
             <w:r>
               <w:t>Define all the objectives clearly with the scope of those objectives.</w:t>
             </w:r>
@@ -2131,8 +2044,20 @@
             </w:tcBorders>
           </w:tcPr>
           <w:p>
-            <w:r>
-              <w:t xml:space="preserve">Create a plan for the whole project including the project plan and other documents. </w:t>
+            <w:pPr>
+              <w:jc w:val="both"/>
+            </w:pPr>
+            <w:r>
+              <w:t xml:space="preserve">Create </w:t>
+            </w:r>
+            <w:r>
+              <w:t xml:space="preserve">time periods of work </w:t>
+            </w:r>
+            <w:r>
+              <w:t>for the project</w:t>
+            </w:r>
+            <w:r>
+              <w:t xml:space="preserve"> and break the project into subsystems for easier workflow.</w:t>
             </w:r>
           </w:p>
         </w:tc>
@@ -2271,8 +2196,14 @@
             </w:tcBorders>
           </w:tcPr>
           <w:p>
-            <w:r>
-              <w:t>Allocate the resources to the different tasks according to what are the requirements for each task.</w:t>
+            <w:pPr>
+              <w:jc w:val="both"/>
+            </w:pPr>
+            <w:r>
+              <w:t xml:space="preserve">Allocate the resources to the different tasks according to </w:t>
+            </w:r>
+            <w:r>
+              <w:t>based on the requirements.</w:t>
             </w:r>
           </w:p>
         </w:tc>
@@ -2408,6 +2339,9 @@
             </w:tcBorders>
           </w:tcPr>
           <w:p>
+            <w:pPr>
+              <w:jc w:val="both"/>
+            </w:pPr>
             <w:r>
               <w:t xml:space="preserve">Decide on </w:t>
             </w:r>
@@ -2424,7 +2358,19 @@
               <w:t xml:space="preserve">whole project and </w:t>
             </w:r>
             <w:r>
-              <w:t>assign dates to all subsystems of the project.</w:t>
+              <w:t xml:space="preserve">assign </w:t>
+            </w:r>
+            <w:r>
+              <w:t>milestones and dates</w:t>
+            </w:r>
+            <w:r>
+              <w:t xml:space="preserve"> to all subsystems </w:t>
+            </w:r>
+            <w:r>
+              <w:t>in</w:t>
+            </w:r>
+            <w:r>
+              <w:t xml:space="preserve"> the project.</w:t>
             </w:r>
           </w:p>
         </w:tc>
@@ -2561,6 +2507,9 @@
             </w:tcBorders>
           </w:tcPr>
           <w:p>
+            <w:pPr>
+              <w:jc w:val="both"/>
+            </w:pPr>
             <w:r>
               <w:t>Develop use case diagrams, and descriptions for all subsystems.</w:t>
             </w:r>
@@ -2681,6 +2630,7 @@
           </w:tcPr>
           <w:p>
             <w:pPr>
+              <w:jc w:val="both"/>
               <w:rPr>
                 <w:b/>
                 <w:bCs/>
@@ -2772,6 +2722,9 @@
             </w:tcBorders>
           </w:tcPr>
           <w:p>
+            <w:pPr>
+              <w:jc w:val="both"/>
+            </w:pPr>
             <w:r>
               <w:t>Analyse if the requirements are all in line with scope and objectives.</w:t>
             </w:r>
@@ -2928,6 +2881,9 @@
             </w:tcBorders>
           </w:tcPr>
           <w:p>
+            <w:pPr>
+              <w:jc w:val="both"/>
+            </w:pPr>
             <w:r>
               <w:t xml:space="preserve">Analyse all the past data </w:t>
             </w:r>
@@ -3072,6 +3028,9 @@
             </w:tcBorders>
           </w:tcPr>
           <w:p>
+            <w:pPr>
+              <w:jc w:val="both"/>
+            </w:pPr>
             <w:r>
               <w:t>Evaluate the scope for all subsystems</w:t>
             </w:r>
@@ -3214,8 +3173,11 @@
             </w:tcBorders>
           </w:tcPr>
           <w:p>
-            <w:r>
-              <w:t>Write and record all the requirements for each subsystem.</w:t>
+            <w:pPr>
+              <w:jc w:val="both"/>
+            </w:pPr>
+            <w:r>
+              <w:t>Document the requirements and keep track of any changes.</w:t>
             </w:r>
           </w:p>
         </w:tc>
@@ -3334,6 +3296,7 @@
           </w:tcPr>
           <w:p>
             <w:pPr>
+              <w:jc w:val="both"/>
               <w:rPr>
                 <w:b/>
                 <w:bCs/>
@@ -3426,15 +3389,28 @@
           </w:tcPr>
           <w:p>
             <w:pPr>
-              <w:rPr>
-                <w:lang w:val="en-IN"/>
-              </w:rPr>
-            </w:pPr>
-            <w:r>
-              <w:rPr>
-                <w:lang w:val="en-IN"/>
-              </w:rPr>
-              <w:t>Designing the system components</w:t>
+              <w:jc w:val="both"/>
+              <w:rPr>
+                <w:lang w:val="en-IN"/>
+              </w:rPr>
+            </w:pPr>
+            <w:r>
+              <w:rPr>
+                <w:lang w:val="en-IN"/>
+              </w:rPr>
+              <w:t xml:space="preserve">Designing the </w:t>
+            </w:r>
+            <w:r>
+              <w:rPr>
+                <w:lang w:val="en-IN"/>
+              </w:rPr>
+              <w:t xml:space="preserve">software architecture and various </w:t>
+            </w:r>
+            <w:r>
+              <w:rPr>
+                <w:lang w:val="en-IN"/>
+              </w:rPr>
+              <w:t>system components</w:t>
             </w:r>
             <w:r>
               <w:rPr>
@@ -3452,7 +3428,7 @@
               <w:rPr>
                 <w:lang w:val="en-IN"/>
               </w:rPr>
-              <w:t xml:space="preserve"> in line with the scope and resources.</w:t>
+              <w:t>.</w:t>
             </w:r>
           </w:p>
         </w:tc>
@@ -3627,6 +3603,7 @@
           </w:tcPr>
           <w:p>
             <w:pPr>
+              <w:jc w:val="both"/>
               <w:rPr>
                 <w:lang w:val="en-IN"/>
               </w:rPr>
@@ -3647,13 +3624,19 @@
               <w:rPr>
                 <w:lang w:val="en-IN"/>
               </w:rPr>
-              <w:t xml:space="preserve"> interface </w:t>
-            </w:r>
-            <w:r>
-              <w:rPr>
-                <w:lang w:val="en-IN"/>
-              </w:rPr>
-              <w:t>for the whole software in line with the requirements given by the client.</w:t>
+              <w:t xml:space="preserve"> interface</w:t>
+            </w:r>
+            <w:r>
+              <w:rPr>
+                <w:lang w:val="en-IN"/>
+              </w:rPr>
+              <w:t xml:space="preserve"> for the software as elicited by the client</w:t>
+            </w:r>
+            <w:r>
+              <w:rPr>
+                <w:lang w:val="en-IN"/>
+              </w:rPr>
+              <w:t>.</w:t>
             </w:r>
           </w:p>
         </w:tc>
@@ -3828,6 +3811,7 @@
           </w:tcPr>
           <w:p>
             <w:pPr>
+              <w:jc w:val="both"/>
               <w:rPr>
                 <w:lang w:val="en-IN"/>
               </w:rPr>
@@ -4007,6 +3991,9 @@
             </w:tcBorders>
           </w:tcPr>
           <w:p>
+            <w:pPr>
+              <w:jc w:val="both"/>
+            </w:pPr>
             <w:r>
               <w:t xml:space="preserve">Showing the design to client and get their views on the whole design of the software. Get approval from them to finalise the design. </w:t>
             </w:r>
@@ -4130,6 +4117,7 @@
           </w:tcPr>
           <w:p>
             <w:pPr>
+              <w:jc w:val="both"/>
               <w:rPr>
                 <w:b/>
                 <w:bCs/>
@@ -4220,6 +4208,7 @@
           </w:tcPr>
           <w:p>
             <w:pPr>
+              <w:jc w:val="both"/>
               <w:rPr>
                 <w:lang w:val="en-IN"/>
               </w:rPr>
@@ -4410,6 +4399,7 @@
           </w:tcPr>
           <w:p>
             <w:pPr>
+              <w:jc w:val="both"/>
               <w:rPr>
                 <w:lang w:val="en-IN"/>
               </w:rPr>
@@ -4596,6 +4586,7 @@
           </w:tcPr>
           <w:p>
             <w:pPr>
+              <w:jc w:val="both"/>
               <w:rPr>
                 <w:lang w:val="en-IN"/>
               </w:rPr>
@@ -4783,6 +4774,7 @@
           </w:tcPr>
           <w:p>
             <w:pPr>
+              <w:jc w:val="both"/>
               <w:rPr>
                 <w:lang w:val="en-IN"/>
               </w:rPr>
@@ -4935,6 +4927,7 @@
           </w:tcPr>
           <w:p>
             <w:pPr>
+              <w:jc w:val="both"/>
               <w:rPr>
                 <w:b/>
                 <w:bCs/>
@@ -5038,6 +5031,7 @@
           </w:tcPr>
           <w:p>
             <w:pPr>
+              <w:jc w:val="both"/>
               <w:rPr>
                 <w:lang w:val="en-IN"/>
               </w:rPr>
@@ -5227,6 +5221,7 @@
           </w:tcPr>
           <w:p>
             <w:pPr>
+              <w:jc w:val="both"/>
               <w:rPr>
                 <w:lang w:val="en-IN"/>
               </w:rPr>
@@ -5417,6 +5412,7 @@
           </w:tcPr>
           <w:p>
             <w:pPr>
+              <w:jc w:val="both"/>
               <w:rPr>
                 <w:lang w:val="en-IN"/>
               </w:rPr>
@@ -5604,15 +5600,28 @@
           </w:tcPr>
           <w:p>
             <w:pPr>
-              <w:rPr>
-                <w:lang w:val="en-IN"/>
-              </w:rPr>
-            </w:pPr>
-            <w:r>
-              <w:rPr>
-                <w:lang w:val="en-IN"/>
-              </w:rPr>
-              <w:t>Run all test cases, record all the outputs, expected or unexpected.</w:t>
+              <w:jc w:val="both"/>
+              <w:rPr>
+                <w:lang w:val="en-IN"/>
+              </w:rPr>
+            </w:pPr>
+            <w:r>
+              <w:rPr>
+                <w:lang w:val="en-IN"/>
+              </w:rPr>
+              <w:t xml:space="preserve">Run all test cases, </w:t>
+            </w:r>
+            <w:r>
+              <w:rPr>
+                <w:lang w:val="en-IN"/>
+              </w:rPr>
+              <w:t xml:space="preserve">and </w:t>
+            </w:r>
+            <w:r>
+              <w:rPr>
+                <w:lang w:val="en-IN"/>
+              </w:rPr>
+              <w:t>record all the outputs, expected or unexpected.</w:t>
             </w:r>
           </w:p>
         </w:tc>
@@ -5788,15 +5797,28 @@
           </w:tcPr>
           <w:p>
             <w:pPr>
-              <w:rPr>
-                <w:lang w:val="en-IN"/>
-              </w:rPr>
-            </w:pPr>
-            <w:r>
-              <w:rPr>
-                <w:lang w:val="en-IN"/>
-              </w:rPr>
-              <w:t>Do a real world User acceptance testing, and record all the outcomes from that.</w:t>
+              <w:jc w:val="both"/>
+              <w:rPr>
+                <w:lang w:val="en-IN"/>
+              </w:rPr>
+            </w:pPr>
+            <w:r>
+              <w:rPr>
+                <w:lang w:val="en-IN"/>
+              </w:rPr>
+              <w:t xml:space="preserve">Do </w:t>
+            </w:r>
+            <w:r>
+              <w:rPr>
+                <w:lang w:val="en-IN"/>
+              </w:rPr>
+              <w:t>real-world</w:t>
+            </w:r>
+            <w:r>
+              <w:rPr>
+                <w:lang w:val="en-IN"/>
+              </w:rPr>
+              <w:t xml:space="preserve"> User acceptance testing, and record all the outcomes from that.</w:t>
             </w:r>
           </w:p>
         </w:tc>
@@ -5972,6 +5994,7 @@
           </w:tcPr>
           <w:p>
             <w:pPr>
+              <w:jc w:val="both"/>
               <w:rPr>
                 <w:lang w:val="en-IN"/>
               </w:rPr>
@@ -5982,19 +6005,29 @@
               </w:rPr>
               <w:t xml:space="preserve">Prepare a report by combining the outcomes of all the </w:t>
             </w:r>
-            <w:proofErr w:type="spellStart"/>
-            <w:r>
-              <w:rPr>
-                <w:lang w:val="en-IN"/>
-              </w:rPr>
-              <w:t>testings</w:t>
-            </w:r>
-            <w:proofErr w:type="spellEnd"/>
-            <w:r>
-              <w:rPr>
-                <w:lang w:val="en-IN"/>
-              </w:rPr>
-              <w:t xml:space="preserve"> with additional comments. Check if further development is required or the software can be deployed.</w:t>
+            <w:r>
+              <w:rPr>
+                <w:lang w:val="en-IN"/>
+              </w:rPr>
+              <w:t>tests</w:t>
+            </w:r>
+            <w:r>
+              <w:rPr>
+                <w:lang w:val="en-IN"/>
+              </w:rPr>
+              <w:t xml:space="preserve"> with additional comments. Check if further development is required or </w:t>
+            </w:r>
+            <w:r>
+              <w:rPr>
+                <w:lang w:val="en-IN"/>
+              </w:rPr>
+              <w:t xml:space="preserve">if </w:t>
+            </w:r>
+            <w:r>
+              <w:rPr>
+                <w:lang w:val="en-IN"/>
+              </w:rPr>
+              <w:t>the software can be deployed.</w:t>
             </w:r>
           </w:p>
         </w:tc>
@@ -6138,6 +6171,7 @@
           </w:tcPr>
           <w:p>
             <w:pPr>
+              <w:jc w:val="both"/>
               <w:rPr>
                 <w:b/>
                 <w:bCs/>
@@ -6233,15 +6267,16 @@
           </w:tcPr>
           <w:p>
             <w:pPr>
-              <w:rPr>
-                <w:lang w:val="en-IN"/>
-              </w:rPr>
-            </w:pPr>
-            <w:r>
-              <w:rPr>
-                <w:lang w:val="en-IN"/>
-              </w:rPr>
-              <w:t>Document the whole process, from requirements to testing and compile all the reports.</w:t>
+              <w:jc w:val="both"/>
+              <w:rPr>
+                <w:lang w:val="en-IN"/>
+              </w:rPr>
+            </w:pPr>
+            <w:r>
+              <w:rPr>
+                <w:lang w:val="en-IN"/>
+              </w:rPr>
+              <w:t>Document the process, from requirements to testing and compile all the reports.</w:t>
             </w:r>
           </w:p>
         </w:tc>
@@ -6417,15 +6452,40 @@
           </w:tcPr>
           <w:p>
             <w:pPr>
-              <w:rPr>
-                <w:lang w:val="en-IN"/>
-              </w:rPr>
-            </w:pPr>
-            <w:r>
-              <w:rPr>
-                <w:lang w:val="en-IN"/>
-              </w:rPr>
-              <w:t>Configure the system to be installed in line with requirements provided by client, and make an installation guide.</w:t>
+              <w:jc w:val="both"/>
+              <w:rPr>
+                <w:lang w:val="en-IN"/>
+              </w:rPr>
+            </w:pPr>
+            <w:r>
+              <w:rPr>
+                <w:lang w:val="en-IN"/>
+              </w:rPr>
+              <w:t xml:space="preserve">Configure the system to be installed in line with </w:t>
+            </w:r>
+            <w:r>
+              <w:rPr>
+                <w:lang w:val="en-IN"/>
+              </w:rPr>
+              <w:t xml:space="preserve">the </w:t>
+            </w:r>
+            <w:r>
+              <w:rPr>
+                <w:lang w:val="en-IN"/>
+              </w:rPr>
+              <w:t xml:space="preserve">requirements provided by </w:t>
+            </w:r>
+            <w:r>
+              <w:rPr>
+                <w:lang w:val="en-IN"/>
+              </w:rPr>
+              <w:t xml:space="preserve">the </w:t>
+            </w:r>
+            <w:r>
+              <w:rPr>
+                <w:lang w:val="en-IN"/>
+              </w:rPr>
+              <w:t>client, and make an installation guide.</w:t>
             </w:r>
           </w:p>
         </w:tc>
@@ -6601,6 +6661,7 @@
           </w:tcPr>
           <w:p>
             <w:pPr>
+              <w:jc w:val="both"/>
               <w:rPr>
                 <w:lang w:val="en-IN"/>
               </w:rPr>
@@ -6786,6 +6847,7 @@
           </w:tcPr>
           <w:p>
             <w:pPr>
+              <w:jc w:val="both"/>
               <w:rPr>
                 <w:lang w:val="en-IN"/>
               </w:rPr>

</xml_diff>